<commit_message>
- fixed client & server names - replace names
</commit_message>
<xml_diff>
--- a/recogn cherpv.docx
+++ b/recogn cherpv.docx
@@ -1,6 +1,6 @@
 
 <file path=word/document.xml><?xml version="1.0" encoding="utf-8"?>
-<w:document xmlns:ve="http://schemas.openxmlformats.org/markup-compatibility/2006" xmlns:o="urn:schemas-microsoft-com:office:office" xmlns:r="http://schemas.openxmlformats.org/officeDocument/2006/relationships" xmlns:m="http://schemas.openxmlformats.org/officeDocument/2006/math" xmlns:v="urn:schemas-microsoft-com:vml" xmlns:wp="http://schemas.openxmlformats.org/drawingml/2006/wordprocessingDrawing" xmlns:w10="urn:schemas-microsoft-com:office:word" xmlns:w="http://schemas.openxmlformats.org/wordprocessingml/2006/main" xmlns:wne="http://schemas.microsoft.com/office/word/2006/wordml">
+<w:document xmlns:wpc="http://schemas.microsoft.com/office/word/2010/wordprocessingCanvas" xmlns:cx="http://schemas.microsoft.com/office/drawing/2014/chartex" xmlns:cx1="http://schemas.microsoft.com/office/drawing/2015/9/8/chartex" xmlns:mc="http://schemas.openxmlformats.org/markup-compatibility/2006" xmlns:o="urn:schemas-microsoft-com:office:office" xmlns:r="http://schemas.openxmlformats.org/officeDocument/2006/relationships" xmlns:m="http://schemas.openxmlformats.org/officeDocument/2006/math" xmlns:v="urn:schemas-microsoft-com:vml" xmlns:wp14="http://schemas.microsoft.com/office/word/2010/wordprocessingDrawing" xmlns:wp="http://schemas.openxmlformats.org/drawingml/2006/wordprocessingDrawing" xmlns:w10="urn:schemas-microsoft-com:office:word" xmlns:w="http://schemas.openxmlformats.org/wordprocessingml/2006/main" xmlns:w14="http://schemas.microsoft.com/office/word/2010/wordml" xmlns:w15="http://schemas.microsoft.com/office/word/2012/wordml" xmlns:w16se="http://schemas.microsoft.com/office/word/2015/wordml/symex" xmlns:wpg="http://schemas.microsoft.com/office/word/2010/wordprocessingGroup" xmlns:wpi="http://schemas.microsoft.com/office/word/2010/wordprocessingInk" xmlns:wne="http://schemas.microsoft.com/office/word/2006/wordml" xmlns:wps="http://schemas.microsoft.com/office/word/2010/wordprocessingShape" mc:Ignorable="w14 w15 w16se wp14">
   <w:body>
     <w:p>
       <w:pPr>
@@ -195,7 +195,6 @@
         </w:rPr>
         <w:t xml:space="preserve"> </w:t>
       </w:r>
-      <w:proofErr w:type="spellStart"/>
       <w:r>
         <w:rPr>
           <w:rFonts w:ascii="Times New Roman" w:hAnsi="Times New Roman" w:cs="Times New Roman"/>
@@ -205,7 +204,6 @@
         </w:rPr>
         <w:t>нарушена</w:t>
       </w:r>
-      <w:proofErr w:type="spellEnd"/>
       <w:r>
         <w:rPr>
           <w:rFonts w:ascii="Times New Roman" w:hAnsi="Times New Roman" w:cs="Times New Roman"/>
@@ -315,27 +313,7 @@
           <w:szCs w:val="28"/>
           <w:lang w:val="ru-RU"/>
         </w:rPr>
-        <w:t xml:space="preserve">Во-вторых, интерактивное распознавание состоит из двух программных продуктов, которые </w:t>
-      </w:r>
-      <w:proofErr w:type="gramStart"/>
-      <w:r>
-        <w:rPr>
-          <w:rFonts w:ascii="Times New Roman" w:hAnsi="Times New Roman" w:cs="Times New Roman"/>
-          <w:sz w:val="28"/>
-          <w:szCs w:val="28"/>
-          <w:lang w:val="ru-RU"/>
-        </w:rPr>
-        <w:t>создают закрытую программную систему распознавания используя</w:t>
-      </w:r>
-      <w:proofErr w:type="gramEnd"/>
-      <w:r>
-        <w:rPr>
-          <w:rFonts w:ascii="Times New Roman" w:hAnsi="Times New Roman" w:cs="Times New Roman"/>
-          <w:sz w:val="28"/>
-          <w:szCs w:val="28"/>
-          <w:lang w:val="ru-RU"/>
-        </w:rPr>
-        <w:t xml:space="preserve"> архитектуру клиент-сервер.</w:t>
+        <w:t>Во-вторых, интерактивное распознавание состоит из двух программных продуктов, которые создают закрытую программную систему распознавания используя архитектуру клиент-сервер.</w:t>
       </w:r>
     </w:p>
     <w:p>
@@ -577,7 +555,6 @@
         </w:rPr>
         <w:t xml:space="preserve"> слепок его </w:t>
       </w:r>
-      <w:proofErr w:type="spellStart"/>
       <w:r>
         <w:rPr>
           <w:rFonts w:ascii="Times New Roman" w:hAnsi="Times New Roman" w:cs="Times New Roman"/>
@@ -587,7 +564,6 @@
         </w:rPr>
         <w:t>уникального</w:t>
       </w:r>
-      <w:proofErr w:type="spellEnd"/>
       <w:r>
         <w:rPr>
           <w:rFonts w:ascii="Times New Roman" w:hAnsi="Times New Roman" w:cs="Times New Roman"/>
@@ -606,6 +582,7 @@
           <w:rFonts w:ascii="Times New Roman" w:hAnsi="Times New Roman" w:cs="Times New Roman"/>
           <w:sz w:val="28"/>
           <w:szCs w:val="28"/>
+          <w:lang w:val="ru-RU"/>
         </w:rPr>
       </w:pPr>
     </w:p>
@@ -617,6 +594,7 @@
           <w:rFonts w:ascii="Times New Roman" w:hAnsi="Times New Roman" w:cs="Times New Roman"/>
           <w:sz w:val="28"/>
           <w:szCs w:val="28"/>
+          <w:lang w:val="ru-RU"/>
         </w:rPr>
       </w:pPr>
     </w:p>
@@ -628,6 +606,7 @@
           <w:rFonts w:ascii="Times New Roman" w:hAnsi="Times New Roman" w:cs="Times New Roman"/>
           <w:sz w:val="28"/>
           <w:szCs w:val="28"/>
+          <w:lang w:val="ru-RU"/>
         </w:rPr>
       </w:pPr>
     </w:p>
@@ -639,6 +618,7 @@
           <w:rFonts w:ascii="Times New Roman" w:hAnsi="Times New Roman" w:cs="Times New Roman"/>
           <w:sz w:val="28"/>
           <w:szCs w:val="28"/>
+          <w:lang w:val="ru-RU"/>
         </w:rPr>
       </w:pPr>
     </w:p>
@@ -736,16 +716,27 @@
           <w:highlight w:val="green"/>
           <w:lang w:val="ru-RU"/>
         </w:rPr>
-        <w:t>Сервера</w:t>
-      </w:r>
-      <w:r>
-        <w:rPr>
-          <w:rFonts w:ascii="Times New Roman" w:hAnsi="Times New Roman" w:cs="Times New Roman"/>
+        <w:t>Блока 1</w:t>
+      </w:r>
+      <w:r>
+        <w:rPr>
+          <w:rFonts w:ascii="Times New Roman" w:hAnsi="Times New Roman" w:cs="Times New Roman"/>
+          <w:b/>
           <w:sz w:val="28"/>
           <w:szCs w:val="28"/>
           <w:highlight w:val="green"/>
           <w:lang w:val="ru-RU"/>
         </w:rPr>
+        <w:t xml:space="preserve"> (Клиент)</w:t>
+      </w:r>
+      <w:r>
+        <w:rPr>
+          <w:rFonts w:ascii="Times New Roman" w:hAnsi="Times New Roman" w:cs="Times New Roman"/>
+          <w:sz w:val="28"/>
+          <w:szCs w:val="28"/>
+          <w:highlight w:val="green"/>
+          <w:lang w:val="ru-RU"/>
+        </w:rPr>
         <w:t xml:space="preserve">, </w:t>
       </w:r>
       <w:r>
@@ -757,7 +748,18 @@
           <w:highlight w:val="green"/>
           <w:lang w:val="ru-RU"/>
         </w:rPr>
-        <w:t>Клиента</w:t>
+        <w:t>Блока 2</w:t>
+      </w:r>
+      <w:r>
+        <w:rPr>
+          <w:rFonts w:ascii="Times New Roman" w:hAnsi="Times New Roman" w:cs="Times New Roman"/>
+          <w:b/>
+          <w:sz w:val="28"/>
+          <w:szCs w:val="28"/>
+          <w:highlight w:val="green"/>
+          <w:lang w:val="ru-RU"/>
+        </w:rPr>
+        <w:t xml:space="preserve"> (Сервер)</w:t>
       </w:r>
       <w:r>
         <w:rPr>
@@ -829,17 +831,36 @@
           <w:szCs w:val="28"/>
           <w:lang w:val="ru-RU"/>
         </w:rPr>
-        <w:t xml:space="preserve"> Сервер служит для хранения, обработки интерактивной информации, а также для взаимодействия посредством запросов с </w:t>
-      </w:r>
-      <w:r>
-        <w:rPr>
-          <w:rFonts w:ascii="Times New Roman" w:hAnsi="Times New Roman" w:cs="Times New Roman"/>
-          <w:b/>
-          <w:sz w:val="28"/>
-          <w:szCs w:val="28"/>
-          <w:lang w:val="ru-RU"/>
-        </w:rPr>
-        <w:t>Клиентом</w:t>
+        <w:t xml:space="preserve"> </w:t>
+      </w:r>
+      <w:r>
+        <w:rPr>
+          <w:rFonts w:ascii="Times New Roman" w:hAnsi="Times New Roman" w:cs="Times New Roman"/>
+          <w:b/>
+          <w:sz w:val="28"/>
+          <w:szCs w:val="28"/>
+          <w:lang w:val="ru-RU"/>
+        </w:rPr>
+        <w:t>Блок 2</w:t>
+      </w:r>
+      <w:r>
+        <w:rPr>
+          <w:rFonts w:ascii="Times New Roman" w:hAnsi="Times New Roman" w:cs="Times New Roman"/>
+          <w:sz w:val="28"/>
+          <w:szCs w:val="28"/>
+          <w:lang w:val="ru-RU"/>
+        </w:rPr>
+        <w:t xml:space="preserve"> служит для хранения, обработки интерактивной информации, а также для взаимодействия посредством запросов с </w:t>
+      </w:r>
+      <w:r>
+        <w:rPr>
+          <w:rFonts w:ascii="Times New Roman" w:hAnsi="Times New Roman" w:cs="Times New Roman"/>
+          <w:b/>
+          <w:sz w:val="28"/>
+          <w:szCs w:val="28"/>
+          <w:lang w:val="ru-RU"/>
+        </w:rPr>
+        <w:t>Блоком 1</w:t>
       </w:r>
       <w:r>
         <w:rPr>
@@ -870,7 +891,7 @@
           <w:szCs w:val="28"/>
           <w:lang w:val="ru-RU"/>
         </w:rPr>
-        <w:t>Клиент</w:t>
+        <w:t>Блок 1</w:t>
       </w:r>
       <w:r>
         <w:rPr>
@@ -889,7 +910,7 @@
           <w:szCs w:val="28"/>
           <w:lang w:val="ru-RU"/>
         </w:rPr>
-        <w:t>Сервера</w:t>
+        <w:t>Блока 2</w:t>
       </w:r>
       <w:r>
         <w:rPr>
@@ -949,7 +970,7 @@
           <w:szCs w:val="28"/>
           <w:lang w:val="ru-RU"/>
         </w:rPr>
-        <w:t>Клиентом</w:t>
+        <w:t>Блоком 1</w:t>
       </w:r>
       <w:r>
         <w:rPr>
@@ -968,7 +989,7 @@
           <w:szCs w:val="28"/>
           <w:lang w:val="ru-RU"/>
         </w:rPr>
-        <w:t>Сервером</w:t>
+        <w:t>Блоком 2</w:t>
       </w:r>
       <w:r>
         <w:rPr>
@@ -1016,7 +1037,7 @@
           <w:szCs w:val="28"/>
           <w:lang w:val="ru-RU"/>
         </w:rPr>
-        <w:t>Сервера</w:t>
+        <w:t>Блока 2</w:t>
       </w:r>
       <w:r>
         <w:rPr>
@@ -1077,7 +1098,7 @@
           <w:szCs w:val="28"/>
           <w:lang w:val="ru-RU"/>
         </w:rPr>
-        <w:t>Клиент</w:t>
+        <w:t>Блок 1</w:t>
       </w:r>
       <w:r>
         <w:rPr>
@@ -1096,7 +1117,7 @@
           <w:szCs w:val="28"/>
           <w:lang w:val="ru-RU"/>
         </w:rPr>
-        <w:t>Сервер</w:t>
+        <w:t>Блок 2</w:t>
       </w:r>
       <w:r>
         <w:rPr>
@@ -1169,35 +1190,24 @@
           <w:lang w:val="ru-RU"/>
         </w:rPr>
       </w:pPr>
-      <w:proofErr w:type="gramStart"/>
-      <w:r>
-        <w:rPr>
-          <w:rFonts w:ascii="Times New Roman" w:hAnsi="Times New Roman" w:cs="Times New Roman"/>
-          <w:sz w:val="28"/>
-          <w:szCs w:val="28"/>
-          <w:lang w:val="ru-RU"/>
-        </w:rPr>
-        <w:t>Сперва</w:t>
-      </w:r>
-      <w:proofErr w:type="gramEnd"/>
-      <w:r>
-        <w:rPr>
-          <w:rFonts w:ascii="Times New Roman" w:hAnsi="Times New Roman" w:cs="Times New Roman"/>
-          <w:sz w:val="28"/>
-          <w:szCs w:val="28"/>
-          <w:lang w:val="ru-RU"/>
-        </w:rPr>
-        <w:t xml:space="preserve"> система запускает </w:t>
-      </w:r>
-      <w:r>
-        <w:rPr>
-          <w:rFonts w:ascii="Times New Roman" w:hAnsi="Times New Roman" w:cs="Times New Roman"/>
-          <w:b/>
-          <w:sz w:val="28"/>
-          <w:szCs w:val="28"/>
-          <w:lang w:val="ru-RU"/>
-        </w:rPr>
-        <w:t>Сервер</w:t>
+      <w:r>
+        <w:rPr>
+          <w:rFonts w:ascii="Times New Roman" w:hAnsi="Times New Roman" w:cs="Times New Roman"/>
+          <w:sz w:val="28"/>
+          <w:szCs w:val="28"/>
+          <w:lang w:val="ru-RU"/>
+        </w:rPr>
+        <w:t xml:space="preserve">Сперва система запускает </w:t>
+      </w:r>
+      <w:r>
+        <w:rPr>
+          <w:rFonts w:ascii="Times New Roman" w:hAnsi="Times New Roman" w:cs="Times New Roman"/>
+          <w:b/>
+          <w:sz w:val="28"/>
+          <w:szCs w:val="28"/>
+          <w:lang w:val="ru-RU"/>
+        </w:rPr>
+        <w:t>Блок 2</w:t>
       </w:r>
       <w:r>
         <w:rPr>
@@ -1216,7 +1226,7 @@
           <w:szCs w:val="28"/>
           <w:lang w:val="ru-RU"/>
         </w:rPr>
-        <w:t>Клиента</w:t>
+        <w:t>Блока 1</w:t>
       </w:r>
       <w:r>
         <w:rPr>
@@ -1323,7 +1333,7 @@
           <w:szCs w:val="28"/>
           <w:lang w:val="ru-RU"/>
         </w:rPr>
-        <w:t>Клиента</w:t>
+        <w:t>Блока 1</w:t>
       </w:r>
       <w:r>
         <w:rPr>
@@ -1342,36 +1352,16 @@
           <w:szCs w:val="28"/>
           <w:lang w:val="ru-RU"/>
         </w:rPr>
-        <w:t>Сервера</w:t>
-      </w:r>
-      <w:r>
-        <w:rPr>
-          <w:rFonts w:ascii="Times New Roman" w:hAnsi="Times New Roman" w:cs="Times New Roman"/>
-          <w:sz w:val="28"/>
-          <w:szCs w:val="28"/>
-          <w:lang w:val="ru-RU"/>
-        </w:rPr>
-        <w:t xml:space="preserve"> для кодирования/</w:t>
-      </w:r>
-      <w:proofErr w:type="spellStart"/>
-      <w:r>
-        <w:rPr>
-          <w:rFonts w:ascii="Times New Roman" w:hAnsi="Times New Roman" w:cs="Times New Roman"/>
-          <w:sz w:val="28"/>
-          <w:szCs w:val="28"/>
-          <w:lang w:val="ru-RU"/>
-        </w:rPr>
-        <w:t>декодировки</w:t>
-      </w:r>
-      <w:proofErr w:type="spellEnd"/>
-      <w:r>
-        <w:rPr>
-          <w:rFonts w:ascii="Times New Roman" w:hAnsi="Times New Roman" w:cs="Times New Roman"/>
-          <w:sz w:val="28"/>
-          <w:szCs w:val="28"/>
-          <w:lang w:val="ru-RU"/>
-        </w:rPr>
-        <w:t xml:space="preserve"> запросов.</w:t>
+        <w:t>Блока 2</w:t>
+      </w:r>
+      <w:r>
+        <w:rPr>
+          <w:rFonts w:ascii="Times New Roman" w:hAnsi="Times New Roman" w:cs="Times New Roman"/>
+          <w:sz w:val="28"/>
+          <w:szCs w:val="28"/>
+          <w:lang w:val="ru-RU"/>
+        </w:rPr>
+        <w:t xml:space="preserve"> для кодирования/декодировки запросов.</w:t>
       </w:r>
     </w:p>
     <w:p>
@@ -1392,29 +1382,27 @@
           <w:szCs w:val="28"/>
           <w:lang w:val="ru-RU"/>
         </w:rPr>
-        <w:t xml:space="preserve">На третьем этапе система запускает </w:t>
-      </w:r>
-      <w:proofErr w:type="spellStart"/>
-      <w:r>
-        <w:rPr>
-          <w:rFonts w:ascii="Times New Roman" w:hAnsi="Times New Roman" w:cs="Times New Roman"/>
-          <w:sz w:val="28"/>
-          <w:szCs w:val="28"/>
-          <w:lang w:val="ru-RU"/>
-        </w:rPr>
-        <w:t>внутренний</w:t>
-      </w:r>
-      <w:r>
-        <w:rPr>
-          <w:rFonts w:ascii="Times New Roman" w:hAnsi="Times New Roman" w:cs="Times New Roman"/>
-          <w:b/>
-          <w:sz w:val="28"/>
-          <w:szCs w:val="28"/>
-          <w:lang w:val="ru-RU"/>
-        </w:rPr>
-        <w:t>Клиент</w:t>
-      </w:r>
-      <w:proofErr w:type="spellEnd"/>
+        <w:t>На третьем этапе система запускает внутренний</w:t>
+      </w:r>
+      <w:r>
+        <w:rPr>
+          <w:rFonts w:ascii="Times New Roman" w:hAnsi="Times New Roman" w:cs="Times New Roman"/>
+          <w:sz w:val="28"/>
+          <w:szCs w:val="28"/>
+          <w:lang w:val="ru-RU"/>
+        </w:rPr>
+        <w:t xml:space="preserve"> </w:t>
+      </w:r>
+      <w:r>
+        <w:rPr>
+          <w:rFonts w:ascii="Times New Roman" w:hAnsi="Times New Roman" w:cs="Times New Roman"/>
+          <w:b/>
+          <w:sz w:val="28"/>
+          <w:szCs w:val="28"/>
+          <w:lang w:val="ru-RU"/>
+        </w:rPr>
+        <w:t>Блок 1</w:t>
+      </w:r>
       <w:r>
         <w:rPr>
           <w:rFonts w:ascii="Times New Roman" w:hAnsi="Times New Roman" w:cs="Times New Roman"/>
@@ -1432,7 +1420,7 @@
           <w:szCs w:val="28"/>
           <w:lang w:val="ru-RU"/>
         </w:rPr>
-        <w:t>Клиент</w:t>
+        <w:t>Блок 1</w:t>
       </w:r>
       <w:r>
         <w:rPr>
@@ -1519,7 +1507,7 @@
           <w:szCs w:val="28"/>
           <w:lang w:val="ru-RU"/>
         </w:rPr>
-        <w:t>Серверу</w:t>
+        <w:t>Блоку 2</w:t>
       </w:r>
       <w:r>
         <w:rPr>
@@ -1551,7 +1539,7 @@
           <w:szCs w:val="28"/>
           <w:lang w:val="ru-RU"/>
         </w:rPr>
-        <w:t>Сервер</w:t>
+        <w:t>Блок 2</w:t>
       </w:r>
       <w:r>
         <w:rPr>
@@ -1579,26 +1567,25 @@
           <w:szCs w:val="28"/>
           <w:lang w:val="ru-RU"/>
         </w:rPr>
-        <w:t>Клиента</w:t>
-      </w:r>
-      <w:r>
-        <w:rPr>
-          <w:rFonts w:ascii="Times New Roman" w:hAnsi="Times New Roman" w:cs="Times New Roman"/>
-          <w:sz w:val="28"/>
-          <w:szCs w:val="28"/>
-          <w:lang w:val="ru-RU"/>
-        </w:rPr>
-        <w:t xml:space="preserve">, декодирует </w:t>
-      </w:r>
-      <w:proofErr w:type="spellStart"/>
-      <w:r>
-        <w:rPr>
-          <w:rFonts w:ascii="Times New Roman" w:hAnsi="Times New Roman" w:cs="Times New Roman"/>
-          <w:sz w:val="28"/>
-          <w:szCs w:val="28"/>
-          <w:lang w:val="ru-RU"/>
-        </w:rPr>
-        <w:t>его</w:t>
+        <w:t>Блока 1</w:t>
+      </w:r>
+      <w:r>
+        <w:rPr>
+          <w:rFonts w:ascii="Times New Roman" w:hAnsi="Times New Roman" w:cs="Times New Roman"/>
+          <w:sz w:val="28"/>
+          <w:szCs w:val="28"/>
+          <w:lang w:val="ru-RU"/>
+        </w:rPr>
+        <w:t>, декодирует его</w:t>
+      </w:r>
+      <w:r>
+        <w:rPr>
+          <w:rFonts w:ascii="Times New Roman" w:hAnsi="Times New Roman" w:cs="Times New Roman"/>
+          <w:sz w:val="28"/>
+          <w:szCs w:val="28"/>
+          <w:lang w:val="ru-RU"/>
+        </w:rPr>
+        <w:t xml:space="preserve"> </w:t>
       </w:r>
       <w:r>
         <w:rPr>
@@ -1610,7 +1597,6 @@
         </w:rPr>
         <w:t>Кодировщиком</w:t>
       </w:r>
-      <w:proofErr w:type="spellEnd"/>
       <w:r>
         <w:rPr>
           <w:rFonts w:ascii="Times New Roman" w:hAnsi="Times New Roman" w:cs="Times New Roman"/>
@@ -1628,7 +1614,7 @@
           <w:szCs w:val="28"/>
           <w:lang w:val="ru-RU"/>
         </w:rPr>
-        <w:t>Клиент</w:t>
+        <w:t>Блок 1</w:t>
       </w:r>
       <w:r>
         <w:rPr>
@@ -1666,7 +1652,7 @@
           <w:szCs w:val="28"/>
           <w:lang w:val="ru-RU"/>
         </w:rPr>
-        <w:t>Сервер</w:t>
+        <w:t>Блок 2</w:t>
       </w:r>
       <w:r>
         <w:rPr>
@@ -1782,7 +1768,17 @@
           <w:szCs w:val="28"/>
           <w:lang w:val="ru-RU"/>
         </w:rPr>
-        <w:t>Клиенту.</w:t>
+        <w:t>Блоку 1</w:t>
+      </w:r>
+      <w:r>
+        <w:rPr>
+          <w:rFonts w:ascii="Times New Roman" w:hAnsi="Times New Roman" w:cs="Times New Roman"/>
+          <w:b/>
+          <w:sz w:val="28"/>
+          <w:szCs w:val="28"/>
+          <w:lang w:val="ru-RU"/>
+        </w:rPr>
+        <w:t>.</w:t>
       </w:r>
     </w:p>
     <w:p>
@@ -1804,7 +1800,7 @@
           <w:szCs w:val="28"/>
           <w:lang w:val="ru-RU"/>
         </w:rPr>
-        <w:t>Клиент</w:t>
+        <w:t>Блок 1</w:t>
       </w:r>
       <w:r>
         <w:rPr>
@@ -1963,7 +1959,26 @@
           <w:szCs w:val="28"/>
           <w:lang w:val="ru-RU"/>
         </w:rPr>
-        <w:t xml:space="preserve"> Клиент забирает данные о размещении интерактивных элементов, и расставляет их на </w:t>
+        <w:t xml:space="preserve"> </w:t>
+      </w:r>
+      <w:r>
+        <w:rPr>
+          <w:rFonts w:ascii="Times New Roman" w:hAnsi="Times New Roman" w:cs="Times New Roman"/>
+          <w:b/>
+          <w:sz w:val="28"/>
+          <w:szCs w:val="28"/>
+          <w:lang w:val="ru-RU"/>
+        </w:rPr>
+        <w:t>Блок 1</w:t>
+      </w:r>
+      <w:r>
+        <w:rPr>
+          <w:rFonts w:ascii="Times New Roman" w:hAnsi="Times New Roman" w:cs="Times New Roman"/>
+          <w:sz w:val="28"/>
+          <w:szCs w:val="28"/>
+          <w:lang w:val="ru-RU"/>
+        </w:rPr>
+        <w:t xml:space="preserve"> забирает данные о размещении интерактивных элементов, и расставляет их на </w:t>
       </w:r>
       <w:r>
         <w:rPr>
@@ -1996,7 +2011,6 @@
           <w:lang w:val="ru-RU"/>
         </w:rPr>
       </w:pPr>
-      <w:proofErr w:type="gramStart"/>
       <w:r>
         <w:rPr>
           <w:rFonts w:ascii="Times New Roman" w:hAnsi="Times New Roman" w:cs="Times New Roman"/>
@@ -2062,7 +2076,6 @@
         </w:rPr>
         <w:t>распознавания.</w:t>
       </w:r>
-      <w:proofErr w:type="gramEnd"/>
     </w:p>
     <w:p>
       <w:pPr>
@@ -2092,7 +2105,7 @@
           <w:szCs w:val="28"/>
           <w:lang w:val="ru-RU"/>
         </w:rPr>
-        <w:t>Клиент</w:t>
+        <w:t>Блок 1</w:t>
       </w:r>
       <w:r>
         <w:rPr>
@@ -2132,57 +2145,17 @@
           <w:szCs w:val="28"/>
           <w:lang w:val="ru-RU"/>
         </w:rPr>
-        <w:t xml:space="preserve">Во время взаимодействия с интерактивными элементами на экране </w:t>
-      </w:r>
-      <w:proofErr w:type="spellStart"/>
-      <w:r>
-        <w:rPr>
-          <w:rFonts w:ascii="Times New Roman" w:hAnsi="Times New Roman" w:cs="Times New Roman"/>
-          <w:sz w:val="28"/>
-          <w:szCs w:val="28"/>
-          <w:lang w:val="ru-RU"/>
-        </w:rPr>
-        <w:t>устройства</w:t>
-      </w:r>
-      <w:proofErr w:type="gramStart"/>
-      <w:r>
-        <w:rPr>
-          <w:rFonts w:ascii="Times New Roman" w:hAnsi="Times New Roman" w:cs="Times New Roman"/>
-          <w:sz w:val="28"/>
-          <w:szCs w:val="28"/>
-          <w:lang w:val="ru-RU"/>
-        </w:rPr>
-        <w:t>,с</w:t>
-      </w:r>
-      <w:proofErr w:type="gramEnd"/>
-      <w:r>
-        <w:rPr>
-          <w:rFonts w:ascii="Times New Roman" w:hAnsi="Times New Roman" w:cs="Times New Roman"/>
-          <w:sz w:val="28"/>
-          <w:szCs w:val="28"/>
-          <w:lang w:val="ru-RU"/>
-        </w:rPr>
-        <w:t>истема</w:t>
-      </w:r>
-      <w:proofErr w:type="spellEnd"/>
-      <w:r>
-        <w:rPr>
-          <w:rFonts w:ascii="Times New Roman" w:hAnsi="Times New Roman" w:cs="Times New Roman"/>
-          <w:sz w:val="28"/>
-          <w:szCs w:val="28"/>
-          <w:lang w:val="ru-RU"/>
-        </w:rPr>
-        <w:t xml:space="preserve"> формирует определенный порядок перехода от одного интерактивного элемента к другому интерактивному элементу. Данный порядок </w:t>
-      </w:r>
-      <w:r>
-        <w:rPr>
-          <w:rFonts w:ascii="Times New Roman" w:hAnsi="Times New Roman" w:cs="Times New Roman"/>
-          <w:b/>
-          <w:sz w:val="28"/>
-          <w:szCs w:val="28"/>
-          <w:lang w:val="ru-RU"/>
-        </w:rPr>
-        <w:t>Клиент</w:t>
+        <w:t xml:space="preserve">Во время взаимодействия с интерактивными элементами на экране устройства,система формирует определенный порядок перехода от одного интерактивного элемента к другому интерактивному элементу. Данный порядок </w:t>
+      </w:r>
+      <w:r>
+        <w:rPr>
+          <w:rFonts w:ascii="Times New Roman" w:hAnsi="Times New Roman" w:cs="Times New Roman"/>
+          <w:b/>
+          <w:sz w:val="28"/>
+          <w:szCs w:val="28"/>
+          <w:lang w:val="ru-RU"/>
+        </w:rPr>
+        <w:t>Блок 1</w:t>
       </w:r>
       <w:r>
         <w:rPr>
@@ -2231,7 +2204,7 @@
           <w:szCs w:val="28"/>
           <w:lang w:val="ru-RU"/>
         </w:rPr>
-        <w:t>Клиент</w:t>
+        <w:t>Блок 1</w:t>
       </w:r>
       <w:r>
         <w:rPr>
@@ -2292,7 +2265,17 @@
           <w:szCs w:val="28"/>
           <w:lang w:val="ru-RU"/>
         </w:rPr>
-        <w:t>Сервер.</w:t>
+        <w:t>Блок 2</w:t>
+      </w:r>
+      <w:r>
+        <w:rPr>
+          <w:rFonts w:ascii="Times New Roman" w:hAnsi="Times New Roman" w:cs="Times New Roman"/>
+          <w:b/>
+          <w:sz w:val="28"/>
+          <w:szCs w:val="28"/>
+          <w:lang w:val="ru-RU"/>
+        </w:rPr>
+        <w:t>.</w:t>
       </w:r>
     </w:p>
     <w:p>
@@ -2314,7 +2297,7 @@
           <w:szCs w:val="28"/>
           <w:lang w:val="ru-RU"/>
         </w:rPr>
-        <w:t>Сервер</w:t>
+        <w:t>Блок 2</w:t>
       </w:r>
       <w:r>
         <w:rPr>
@@ -2352,7 +2335,7 @@
           <w:szCs w:val="28"/>
           <w:lang w:val="ru-RU"/>
         </w:rPr>
-        <w:t>Клиентом</w:t>
+        <w:t>Блоком 1</w:t>
       </w:r>
       <w:r>
         <w:rPr>
@@ -2371,7 +2354,17 @@
           <w:szCs w:val="28"/>
           <w:lang w:val="ru-RU"/>
         </w:rPr>
-        <w:t xml:space="preserve">Сервер </w:t>
+        <w:t>Блок 2</w:t>
+      </w:r>
+      <w:r>
+        <w:rPr>
+          <w:rFonts w:ascii="Times New Roman" w:hAnsi="Times New Roman" w:cs="Times New Roman"/>
+          <w:b/>
+          <w:sz w:val="28"/>
+          <w:szCs w:val="28"/>
+          <w:lang w:val="ru-RU"/>
+        </w:rPr>
+        <w:t xml:space="preserve"> </w:t>
       </w:r>
       <w:r>
         <w:rPr>
@@ -2422,7 +2415,7 @@
           <w:lang w:val="ru-RU"/>
         </w:rPr>
         <w:lastRenderedPageBreak/>
-        <w:t>Сервер</w:t>
+        <w:t>Блок 2</w:t>
       </w:r>
       <w:r>
         <w:rPr>
@@ -2488,7 +2481,17 @@
           <w:szCs w:val="28"/>
           <w:lang w:val="ru-RU"/>
         </w:rPr>
-        <w:t>Клиенту.</w:t>
+        <w:t>Блоку 1</w:t>
+      </w:r>
+      <w:r>
+        <w:rPr>
+          <w:rFonts w:ascii="Times New Roman" w:hAnsi="Times New Roman" w:cs="Times New Roman"/>
+          <w:b/>
+          <w:sz w:val="28"/>
+          <w:szCs w:val="28"/>
+          <w:lang w:val="ru-RU"/>
+        </w:rPr>
+        <w:t>.</w:t>
       </w:r>
     </w:p>
     <w:p>
@@ -2510,7 +2513,7 @@
           <w:szCs w:val="28"/>
           <w:lang w:val="ru-RU"/>
         </w:rPr>
-        <w:t>Клиент</w:t>
+        <w:t>Блок 1</w:t>
       </w:r>
       <w:r>
         <w:rPr>
@@ -2668,7 +2671,7 @@
           <w:szCs w:val="28"/>
           <w:lang w:val="ru-RU"/>
         </w:rPr>
-        <w:t>Сервер</w:t>
+        <w:t>Блок 2</w:t>
       </w:r>
       <w:r>
         <w:rPr>
@@ -2687,7 +2690,7 @@
           <w:szCs w:val="28"/>
           <w:lang w:val="ru-RU"/>
         </w:rPr>
-        <w:t>Клиента</w:t>
+        <w:t>Блока 1</w:t>
       </w:r>
       <w:r>
         <w:rPr>
@@ -2785,7 +2788,7 @@
           <w:szCs w:val="28"/>
           <w:lang w:val="ru-RU"/>
         </w:rPr>
-        <w:t>Клиента</w:t>
+        <w:t>Блока 1</w:t>
       </w:r>
       <w:r>
         <w:rPr>
@@ -2804,36 +2807,16 @@
           <w:szCs w:val="28"/>
           <w:lang w:val="ru-RU"/>
         </w:rPr>
-        <w:t>Сервера</w:t>
-      </w:r>
-      <w:r>
-        <w:rPr>
-          <w:rFonts w:ascii="Times New Roman" w:hAnsi="Times New Roman" w:cs="Times New Roman"/>
-          <w:sz w:val="28"/>
-          <w:szCs w:val="28"/>
-          <w:lang w:val="ru-RU"/>
-        </w:rPr>
-        <w:t xml:space="preserve"> для кодирования/</w:t>
-      </w:r>
-      <w:proofErr w:type="spellStart"/>
-      <w:r>
-        <w:rPr>
-          <w:rFonts w:ascii="Times New Roman" w:hAnsi="Times New Roman" w:cs="Times New Roman"/>
-          <w:sz w:val="28"/>
-          <w:szCs w:val="28"/>
-          <w:lang w:val="ru-RU"/>
-        </w:rPr>
-        <w:t>декодировки</w:t>
-      </w:r>
-      <w:proofErr w:type="spellEnd"/>
-      <w:r>
-        <w:rPr>
-          <w:rFonts w:ascii="Times New Roman" w:hAnsi="Times New Roman" w:cs="Times New Roman"/>
-          <w:sz w:val="28"/>
-          <w:szCs w:val="28"/>
-          <w:lang w:val="ru-RU"/>
-        </w:rPr>
-        <w:t xml:space="preserve"> запросов.</w:t>
+        <w:t>Блока 2</w:t>
+      </w:r>
+      <w:r>
+        <w:rPr>
+          <w:rFonts w:ascii="Times New Roman" w:hAnsi="Times New Roman" w:cs="Times New Roman"/>
+          <w:sz w:val="28"/>
+          <w:szCs w:val="28"/>
+          <w:lang w:val="ru-RU"/>
+        </w:rPr>
+        <w:t xml:space="preserve"> для кодирования/декодировки запросов.</w:t>
       </w:r>
     </w:p>
     <w:p>
@@ -2864,7 +2847,7 @@
           <w:szCs w:val="28"/>
           <w:lang w:val="ru-RU"/>
         </w:rPr>
-        <w:t>Клиент</w:t>
+        <w:t>Блок 1</w:t>
       </w:r>
       <w:r>
         <w:rPr>
@@ -2883,7 +2866,7 @@
           <w:szCs w:val="28"/>
           <w:lang w:val="ru-RU"/>
         </w:rPr>
-        <w:t>Клиент</w:t>
+        <w:t>Блок 1</w:t>
       </w:r>
       <w:r>
         <w:rPr>
@@ -2960,7 +2943,7 @@
           <w:szCs w:val="28"/>
           <w:lang w:val="ru-RU"/>
         </w:rPr>
-        <w:t>Серверу</w:t>
+        <w:t>Блоку 2</w:t>
       </w:r>
       <w:r>
         <w:rPr>
@@ -2992,7 +2975,7 @@
           <w:szCs w:val="28"/>
           <w:lang w:val="ru-RU"/>
         </w:rPr>
-        <w:t>Сервер</w:t>
+        <w:t>Блок 2</w:t>
       </w:r>
       <w:r>
         <w:rPr>
@@ -3078,7 +3061,7 @@
           <w:szCs w:val="28"/>
           <w:lang w:val="ru-RU"/>
         </w:rPr>
-        <w:t>Сервер</w:t>
+        <w:t>Блок 2</w:t>
       </w:r>
       <w:r>
         <w:rPr>
@@ -3155,37 +3138,27 @@
           <w:szCs w:val="28"/>
           <w:lang w:val="ru-RU"/>
         </w:rPr>
-        <w:t xml:space="preserve">, который в свою очередь его кодирует, и </w:t>
-      </w:r>
-      <w:proofErr w:type="spellStart"/>
-      <w:r>
-        <w:rPr>
-          <w:rFonts w:ascii="Times New Roman" w:hAnsi="Times New Roman" w:cs="Times New Roman"/>
-          <w:sz w:val="28"/>
-          <w:szCs w:val="28"/>
-          <w:lang w:val="ru-RU"/>
-        </w:rPr>
-        <w:t>перенаправляет</w:t>
-      </w:r>
-      <w:proofErr w:type="spellEnd"/>
-      <w:r>
-        <w:rPr>
-          <w:rFonts w:ascii="Times New Roman" w:hAnsi="Times New Roman" w:cs="Times New Roman"/>
-          <w:sz w:val="28"/>
-          <w:szCs w:val="28"/>
-          <w:lang w:val="ru-RU"/>
-        </w:rPr>
-        <w:t xml:space="preserve"> </w:t>
-      </w:r>
-      <w:r>
-        <w:rPr>
-          <w:rFonts w:ascii="Times New Roman" w:hAnsi="Times New Roman" w:cs="Times New Roman"/>
-          <w:b/>
-          <w:sz w:val="28"/>
-          <w:szCs w:val="28"/>
-          <w:lang w:val="ru-RU"/>
-        </w:rPr>
-        <w:t>Клиенту.</w:t>
+        <w:t xml:space="preserve">, который в свою очередь его кодирует, и перенаправляет </w:t>
+      </w:r>
+      <w:r>
+        <w:rPr>
+          <w:rFonts w:ascii="Times New Roman" w:hAnsi="Times New Roman" w:cs="Times New Roman"/>
+          <w:b/>
+          <w:sz w:val="28"/>
+          <w:szCs w:val="28"/>
+          <w:lang w:val="ru-RU"/>
+        </w:rPr>
+        <w:t>Блоку 1</w:t>
+      </w:r>
+      <w:r>
+        <w:rPr>
+          <w:rFonts w:ascii="Times New Roman" w:hAnsi="Times New Roman" w:cs="Times New Roman"/>
+          <w:b/>
+          <w:sz w:val="28"/>
+          <w:szCs w:val="28"/>
+          <w:lang w:val="ru-RU"/>
+        </w:rPr>
+        <w:t>.</w:t>
       </w:r>
     </w:p>
     <w:p>
@@ -3207,7 +3180,7 @@
           <w:szCs w:val="28"/>
           <w:lang w:val="ru-RU"/>
         </w:rPr>
-        <w:t>Клиент</w:t>
+        <w:t>Блок 1</w:t>
       </w:r>
       <w:r>
         <w:rPr>
@@ -3264,7 +3237,7 @@
           <w:szCs w:val="28"/>
           <w:lang w:val="ru-RU"/>
         </w:rPr>
-        <w:t>Клиент</w:t>
+        <w:t>Блок 1</w:t>
       </w:r>
       <w:r>
         <w:rPr>
@@ -3334,7 +3307,17 @@
           <w:szCs w:val="28"/>
           <w:lang w:val="ru-RU"/>
         </w:rPr>
-        <w:t>Клиента.</w:t>
+        <w:t>Блок 1</w:t>
+      </w:r>
+      <w:r>
+        <w:rPr>
+          <w:rFonts w:ascii="Times New Roman" w:hAnsi="Times New Roman" w:cs="Times New Roman"/>
+          <w:b/>
+          <w:sz w:val="28"/>
+          <w:szCs w:val="28"/>
+          <w:lang w:val="ru-RU"/>
+        </w:rPr>
+        <w:t>.</w:t>
       </w:r>
       <w:r>
         <w:rPr>
@@ -3354,7 +3337,7 @@
           <w:szCs w:val="28"/>
           <w:lang w:val="ru-RU"/>
         </w:rPr>
-        <w:t>Клиент</w:t>
+        <w:t>Блок 1</w:t>
       </w:r>
       <w:r>
         <w:rPr>
@@ -3392,7 +3375,17 @@
           <w:szCs w:val="28"/>
           <w:lang w:val="ru-RU"/>
         </w:rPr>
-        <w:t>Серверу.</w:t>
+        <w:t>Блоку 2</w:t>
+      </w:r>
+      <w:r>
+        <w:rPr>
+          <w:rFonts w:ascii="Times New Roman" w:hAnsi="Times New Roman" w:cs="Times New Roman"/>
+          <w:b/>
+          <w:sz w:val="28"/>
+          <w:szCs w:val="28"/>
+          <w:lang w:val="ru-RU"/>
+        </w:rPr>
+        <w:t>.</w:t>
       </w:r>
     </w:p>
     <w:p>
@@ -3414,7 +3407,7 @@
           <w:szCs w:val="28"/>
           <w:lang w:val="ru-RU"/>
         </w:rPr>
-        <w:t>Сервер</w:t>
+        <w:t>Блок 2</w:t>
       </w:r>
       <w:r>
         <w:rPr>
@@ -3452,7 +3445,7 @@
           <w:szCs w:val="28"/>
           <w:lang w:val="ru-RU"/>
         </w:rPr>
-        <w:t>Сервер</w:t>
+        <w:t>Блок 2</w:t>
       </w:r>
       <w:r>
         <w:rPr>
@@ -3500,7 +3493,7 @@
           <w:szCs w:val="28"/>
           <w:lang w:val="ru-RU"/>
         </w:rPr>
-        <w:t>Сервер</w:t>
+        <w:t>Блок 2</w:t>
       </w:r>
       <w:r>
         <w:rPr>
@@ -3618,7 +3611,17 @@
           <w:szCs w:val="28"/>
           <w:lang w:val="ru-RU"/>
         </w:rPr>
-        <w:t>Клиента.</w:t>
+        <w:t>Блока 1</w:t>
+      </w:r>
+      <w:r>
+        <w:rPr>
+          <w:rFonts w:ascii="Times New Roman" w:hAnsi="Times New Roman" w:cs="Times New Roman"/>
+          <w:b/>
+          <w:sz w:val="28"/>
+          <w:szCs w:val="28"/>
+          <w:lang w:val="ru-RU"/>
+        </w:rPr>
+        <w:t>.</w:t>
       </w:r>
     </w:p>
     <w:p>
@@ -3641,7 +3644,17 @@
           <w:szCs w:val="28"/>
           <w:lang w:val="ru-RU"/>
         </w:rPr>
-        <w:t xml:space="preserve">Сервер </w:t>
+        <w:t>Блок 2</w:t>
+      </w:r>
+      <w:r>
+        <w:rPr>
+          <w:rFonts w:ascii="Times New Roman" w:hAnsi="Times New Roman" w:cs="Times New Roman"/>
+          <w:b/>
+          <w:sz w:val="28"/>
+          <w:szCs w:val="28"/>
+          <w:lang w:val="ru-RU"/>
+        </w:rPr>
+        <w:t xml:space="preserve"> </w:t>
       </w:r>
       <w:r>
         <w:rPr>
@@ -3678,37 +3691,27 @@
           <w:szCs w:val="28"/>
           <w:lang w:val="ru-RU"/>
         </w:rPr>
-        <w:t xml:space="preserve"> который кодирует это сообщение и </w:t>
-      </w:r>
-      <w:proofErr w:type="spellStart"/>
-      <w:r>
-        <w:rPr>
-          <w:rFonts w:ascii="Times New Roman" w:hAnsi="Times New Roman" w:cs="Times New Roman"/>
-          <w:sz w:val="28"/>
-          <w:szCs w:val="28"/>
-          <w:lang w:val="ru-RU"/>
-        </w:rPr>
-        <w:t>перенаправляет</w:t>
-      </w:r>
-      <w:proofErr w:type="spellEnd"/>
-      <w:r>
-        <w:rPr>
-          <w:rFonts w:ascii="Times New Roman" w:hAnsi="Times New Roman" w:cs="Times New Roman"/>
-          <w:sz w:val="28"/>
-          <w:szCs w:val="28"/>
-          <w:lang w:val="ru-RU"/>
-        </w:rPr>
-        <w:t xml:space="preserve"> </w:t>
-      </w:r>
-      <w:r>
-        <w:rPr>
-          <w:rFonts w:ascii="Times New Roman" w:hAnsi="Times New Roman" w:cs="Times New Roman"/>
-          <w:b/>
-          <w:sz w:val="28"/>
-          <w:szCs w:val="28"/>
-          <w:lang w:val="ru-RU"/>
-        </w:rPr>
-        <w:t>Клиенту.</w:t>
+        <w:t xml:space="preserve"> который кодирует это сообщение и перенаправляет </w:t>
+      </w:r>
+      <w:r>
+        <w:rPr>
+          <w:rFonts w:ascii="Times New Roman" w:hAnsi="Times New Roman" w:cs="Times New Roman"/>
+          <w:b/>
+          <w:sz w:val="28"/>
+          <w:szCs w:val="28"/>
+          <w:lang w:val="ru-RU"/>
+        </w:rPr>
+        <w:t>Блоку 1</w:t>
+      </w:r>
+      <w:r>
+        <w:rPr>
+          <w:rFonts w:ascii="Times New Roman" w:hAnsi="Times New Roman" w:cs="Times New Roman"/>
+          <w:b/>
+          <w:sz w:val="28"/>
+          <w:szCs w:val="28"/>
+          <w:lang w:val="ru-RU"/>
+        </w:rPr>
+        <w:t>.</w:t>
       </w:r>
     </w:p>
     <w:p>
@@ -3731,7 +3734,7 @@
           <w:szCs w:val="28"/>
           <w:lang w:val="ru-RU"/>
         </w:rPr>
-        <w:t>Клиент</w:t>
+        <w:t>Блок 1</w:t>
       </w:r>
       <w:r>
         <w:rPr>
@@ -3750,7 +3753,17 @@
           <w:szCs w:val="28"/>
           <w:lang w:val="ru-RU"/>
         </w:rPr>
-        <w:t>Сервера,</w:t>
+        <w:t>Блока 2</w:t>
+      </w:r>
+      <w:r>
+        <w:rPr>
+          <w:rFonts w:ascii="Times New Roman" w:hAnsi="Times New Roman" w:cs="Times New Roman"/>
+          <w:b/>
+          <w:sz w:val="28"/>
+          <w:szCs w:val="28"/>
+          <w:lang w:val="ru-RU"/>
+        </w:rPr>
+        <w:t>,</w:t>
       </w:r>
       <w:r>
         <w:rPr>
@@ -3807,7 +3820,17 @@
           <w:szCs w:val="28"/>
           <w:lang w:val="ru-RU"/>
         </w:rPr>
-        <w:t xml:space="preserve">Клиенту. </w:t>
+        <w:t>Блоку 1</w:t>
+      </w:r>
+      <w:r>
+        <w:rPr>
+          <w:rFonts w:ascii="Times New Roman" w:hAnsi="Times New Roman" w:cs="Times New Roman"/>
+          <w:b/>
+          <w:sz w:val="28"/>
+          <w:szCs w:val="28"/>
+          <w:lang w:val="ru-RU"/>
+        </w:rPr>
+        <w:t xml:space="preserve">. </w:t>
       </w:r>
     </w:p>
     <w:p>
@@ -3829,7 +3852,17 @@
           <w:szCs w:val="28"/>
           <w:lang w:val="ru-RU"/>
         </w:rPr>
-        <w:t xml:space="preserve">Клиент </w:t>
+        <w:t>Блок 1</w:t>
+      </w:r>
+      <w:r>
+        <w:rPr>
+          <w:rFonts w:ascii="Times New Roman" w:hAnsi="Times New Roman" w:cs="Times New Roman"/>
+          <w:b/>
+          <w:sz w:val="28"/>
+          <w:szCs w:val="28"/>
+          <w:lang w:val="ru-RU"/>
+        </w:rPr>
+        <w:t xml:space="preserve"> </w:t>
       </w:r>
       <w:r>
         <w:rPr>
@@ -3848,7 +3881,7 @@
           <w:szCs w:val="28"/>
           <w:lang w:val="ru-RU"/>
         </w:rPr>
-        <w:t>Клиент</w:t>
+        <w:t>Блок 1</w:t>
       </w:r>
       <w:r>
         <w:rPr>
@@ -3867,7 +3900,7 @@
           <w:szCs w:val="28"/>
           <w:lang w:val="ru-RU"/>
         </w:rPr>
-        <w:t>Клиент</w:t>
+        <w:t>Блок 1</w:t>
       </w:r>
       <w:r>
         <w:rPr>
@@ -3886,8 +3919,10 @@
           <w:szCs w:val="28"/>
           <w:lang w:val="ru-RU"/>
         </w:rPr>
-        <w:t>Клиент</w:t>
-      </w:r>
+        <w:t>Блок 1</w:t>
+      </w:r>
+      <w:bookmarkStart w:id="0" w:name="_GoBack"/>
+      <w:bookmarkEnd w:id="0"/>
       <w:r>
         <w:rPr>
           <w:rFonts w:ascii="Times New Roman" w:hAnsi="Times New Roman" w:cs="Times New Roman"/>
@@ -3918,7 +3953,7 @@
 </file>
 
 <file path=word/styles.xml><?xml version="1.0" encoding="utf-8"?>
-<w:styles xmlns:r="http://schemas.openxmlformats.org/officeDocument/2006/relationships" xmlns:w="http://schemas.openxmlformats.org/wordprocessingml/2006/main">
+<w:styles xmlns:mc="http://schemas.openxmlformats.org/markup-compatibility/2006" xmlns:r="http://schemas.openxmlformats.org/officeDocument/2006/relationships" xmlns:w="http://schemas.openxmlformats.org/wordprocessingml/2006/main" xmlns:w14="http://schemas.microsoft.com/office/word/2010/wordml" xmlns:w15="http://schemas.microsoft.com/office/word/2012/wordml" xmlns:w16se="http://schemas.microsoft.com/office/word/2015/wordml/symex" mc:Ignorable="w14 w15 w16se">
   <w:docDefaults>
     <w:rPrDefault>
       <w:rPr>
@@ -3934,146 +3969,380 @@
       </w:pPr>
     </w:pPrDefault>
   </w:docDefaults>
-  <w:latentStyles w:defLockedState="0" w:defUIPriority="99" w:defSemiHidden="1" w:defUnhideWhenUsed="1" w:defQFormat="0" w:count="267">
-    <w:lsdException w:name="Normal" w:semiHidden="0" w:uiPriority="0" w:unhideWhenUsed="0" w:qFormat="1"/>
-    <w:lsdException w:name="heading 1" w:semiHidden="0" w:uiPriority="9" w:unhideWhenUsed="0" w:qFormat="1"/>
-    <w:lsdException w:name="heading 2" w:uiPriority="9" w:qFormat="1"/>
-    <w:lsdException w:name="heading 3" w:uiPriority="9" w:qFormat="1"/>
-    <w:lsdException w:name="heading 4" w:uiPriority="9" w:qFormat="1"/>
-    <w:lsdException w:name="heading 5" w:uiPriority="9" w:qFormat="1"/>
-    <w:lsdException w:name="heading 6" w:uiPriority="9" w:qFormat="1"/>
-    <w:lsdException w:name="heading 7" w:uiPriority="9" w:qFormat="1"/>
-    <w:lsdException w:name="heading 8" w:uiPriority="9" w:qFormat="1"/>
-    <w:lsdException w:name="heading 9" w:uiPriority="9" w:qFormat="1"/>
-    <w:lsdException w:name="toc 1" w:uiPriority="39"/>
-    <w:lsdException w:name="toc 2" w:uiPriority="39"/>
-    <w:lsdException w:name="toc 3" w:uiPriority="39"/>
-    <w:lsdException w:name="toc 4" w:uiPriority="39"/>
-    <w:lsdException w:name="toc 5" w:uiPriority="39"/>
-    <w:lsdException w:name="toc 6" w:uiPriority="39"/>
-    <w:lsdException w:name="toc 7" w:uiPriority="39"/>
-    <w:lsdException w:name="toc 8" w:uiPriority="39"/>
-    <w:lsdException w:name="toc 9" w:uiPriority="39"/>
-    <w:lsdException w:name="caption" w:uiPriority="35" w:qFormat="1"/>
-    <w:lsdException w:name="Title" w:semiHidden="0" w:uiPriority="10" w:unhideWhenUsed="0" w:qFormat="1"/>
-    <w:lsdException w:name="Default Paragraph Font" w:uiPriority="1"/>
-    <w:lsdException w:name="Subtitle" w:semiHidden="0" w:uiPriority="11" w:unhideWhenUsed="0" w:qFormat="1"/>
-    <w:lsdException w:name="Strong" w:semiHidden="0" w:uiPriority="22" w:unhideWhenUsed="0" w:qFormat="1"/>
-    <w:lsdException w:name="Emphasis" w:semiHidden="0" w:uiPriority="20" w:unhideWhenUsed="0" w:qFormat="1"/>
-    <w:lsdException w:name="Table Grid" w:semiHidden="0" w:uiPriority="59" w:unhideWhenUsed="0"/>
-    <w:lsdException w:name="Placeholder Text" w:unhideWhenUsed="0"/>
-    <w:lsdException w:name="No Spacing" w:semiHidden="0" w:uiPriority="1" w:unhideWhenUsed="0" w:qFormat="1"/>
-    <w:lsdException w:name="Light Shading" w:semiHidden="0" w:uiPriority="60" w:unhideWhenUsed="0"/>
-    <w:lsdException w:name="Light List" w:semiHidden="0" w:uiPriority="61" w:unhideWhenUsed="0"/>
-    <w:lsdException w:name="Light Grid" w:semiHidden="0" w:uiPriority="62" w:unhideWhenUsed="0"/>
-    <w:lsdException w:name="Medium Shading 1" w:semiHidden="0" w:uiPriority="63" w:unhideWhenUsed="0"/>
-    <w:lsdException w:name="Medium Shading 2" w:semiHidden="0" w:uiPriority="64" w:unhideWhenUsed="0"/>
-    <w:lsdException w:name="Medium List 1" w:semiHidden="0" w:uiPriority="65" w:unhideWhenUsed="0"/>
-    <w:lsdException w:name="Medium List 2" w:semiHidden="0" w:uiPriority="66" w:unhideWhenUsed="0"/>
-    <w:lsdException w:name="Medium Grid 1" w:semiHidden="0" w:uiPriority="67" w:unhideWhenUsed="0"/>
-    <w:lsdException w:name="Medium Grid 2" w:semiHidden="0" w:uiPriority="68" w:unhideWhenUsed="0"/>
-    <w:lsdException w:name="Medium Grid 3" w:semiHidden="0" w:uiPriority="69" w:unhideWhenUsed="0"/>
-    <w:lsdException w:name="Dark List" w:semiHidden="0" w:uiPriority="70" w:unhideWhenUsed="0"/>
-    <w:lsdException w:name="Colorful Shading" w:semiHidden="0" w:uiPriority="71" w:unhideWhenUsed="0"/>
-    <w:lsdException w:name="Colorful List" w:semiHidden="0" w:uiPriority="72" w:unhideWhenUsed="0"/>
-    <w:lsdException w:name="Colorful Grid" w:semiHidden="0" w:uiPriority="73" w:unhideWhenUsed="0"/>
-    <w:lsdException w:name="Light Shading Accent 1" w:semiHidden="0" w:uiPriority="60" w:unhideWhenUsed="0"/>
-    <w:lsdException w:name="Light List Accent 1" w:semiHidden="0" w:uiPriority="61" w:unhideWhenUsed="0"/>
-    <w:lsdException w:name="Light Grid Accent 1" w:semiHidden="0" w:uiPriority="62" w:unhideWhenUsed="0"/>
-    <w:lsdException w:name="Medium Shading 1 Accent 1" w:semiHidden="0" w:uiPriority="63" w:unhideWhenUsed="0"/>
-    <w:lsdException w:name="Medium Shading 2 Accent 1" w:semiHidden="0" w:uiPriority="64" w:unhideWhenUsed="0"/>
-    <w:lsdException w:name="Medium List 1 Accent 1" w:semiHidden="0" w:uiPriority="65" w:unhideWhenUsed="0"/>
-    <w:lsdException w:name="Revision" w:unhideWhenUsed="0"/>
-    <w:lsdException w:name="List Paragraph" w:semiHidden="0" w:uiPriority="34" w:unhideWhenUsed="0" w:qFormat="1"/>
-    <w:lsdException w:name="Quote" w:semiHidden="0" w:uiPriority="29" w:unhideWhenUsed="0" w:qFormat="1"/>
-    <w:lsdException w:name="Intense Quote" w:semiHidden="0" w:uiPriority="30" w:unhideWhenUsed="0" w:qFormat="1"/>
-    <w:lsdException w:name="Medium List 2 Accent 1" w:semiHidden="0" w:uiPriority="66" w:unhideWhenUsed="0"/>
-    <w:lsdException w:name="Medium Grid 1 Accent 1" w:semiHidden="0" w:uiPriority="67" w:unhideWhenUsed="0"/>
-    <w:lsdException w:name="Medium Grid 2 Accent 1" w:semiHidden="0" w:uiPriority="68" w:unhideWhenUsed="0"/>
-    <w:lsdException w:name="Medium Grid 3 Accent 1" w:semiHidden="0" w:uiPriority="69" w:unhideWhenUsed="0"/>
-    <w:lsdException w:name="Dark List Accent 1" w:semiHidden="0" w:uiPriority="70" w:unhideWhenUsed="0"/>
-    <w:lsdException w:name="Colorful Shading Accent 1" w:semiHidden="0" w:uiPriority="71" w:unhideWhenUsed="0"/>
-    <w:lsdException w:name="Colorful List Accent 1" w:semiHidden="0" w:uiPriority="72" w:unhideWhenUsed="0"/>
-    <w:lsdException w:name="Colorful Grid Accent 1" w:semiHidden="0" w:uiPriority="73" w:unhideWhenUsed="0"/>
-    <w:lsdException w:name="Light Shading Accent 2" w:semiHidden="0" w:uiPriority="60" w:unhideWhenUsed="0"/>
-    <w:lsdException w:name="Light List Accent 2" w:semiHidden="0" w:uiPriority="61" w:unhideWhenUsed="0"/>
-    <w:lsdException w:name="Light Grid Accent 2" w:semiHidden="0" w:uiPriority="62" w:unhideWhenUsed="0"/>
-    <w:lsdException w:name="Medium Shading 1 Accent 2" w:semiHidden="0" w:uiPriority="63" w:unhideWhenUsed="0"/>
-    <w:lsdException w:name="Medium Shading 2 Accent 2" w:semiHidden="0" w:uiPriority="64" w:unhideWhenUsed="0"/>
-    <w:lsdException w:name="Medium List 1 Accent 2" w:semiHidden="0" w:uiPriority="65" w:unhideWhenUsed="0"/>
-    <w:lsdException w:name="Medium List 2 Accent 2" w:semiHidden="0" w:uiPriority="66" w:unhideWhenUsed="0"/>
-    <w:lsdException w:name="Medium Grid 1 Accent 2" w:semiHidden="0" w:uiPriority="67" w:unhideWhenUsed="0"/>
-    <w:lsdException w:name="Medium Grid 2 Accent 2" w:semiHidden="0" w:uiPriority="68" w:unhideWhenUsed="0"/>
-    <w:lsdException w:name="Medium Grid 3 Accent 2" w:semiHidden="0" w:uiPriority="69" w:unhideWhenUsed="0"/>
-    <w:lsdException w:name="Dark List Accent 2" w:semiHidden="0" w:uiPriority="70" w:unhideWhenUsed="0"/>
-    <w:lsdException w:name="Colorful Shading Accent 2" w:semiHidden="0" w:uiPriority="71" w:unhideWhenUsed="0"/>
-    <w:lsdException w:name="Colorful List Accent 2" w:semiHidden="0" w:uiPriority="72" w:unhideWhenUsed="0"/>
-    <w:lsdException w:name="Colorful Grid Accent 2" w:semiHidden="0" w:uiPriority="73" w:unhideWhenUsed="0"/>
-    <w:lsdException w:name="Light Shading Accent 3" w:semiHidden="0" w:uiPriority="60" w:unhideWhenUsed="0"/>
-    <w:lsdException w:name="Light List Accent 3" w:semiHidden="0" w:uiPriority="61" w:unhideWhenUsed="0"/>
-    <w:lsdException w:name="Light Grid Accent 3" w:semiHidden="0" w:uiPriority="62" w:unhideWhenUsed="0"/>
-    <w:lsdException w:name="Medium Shading 1 Accent 3" w:semiHidden="0" w:uiPriority="63" w:unhideWhenUsed="0"/>
-    <w:lsdException w:name="Medium Shading 2 Accent 3" w:semiHidden="0" w:uiPriority="64" w:unhideWhenUsed="0"/>
-    <w:lsdException w:name="Medium List 1 Accent 3" w:semiHidden="0" w:uiPriority="65" w:unhideWhenUsed="0"/>
-    <w:lsdException w:name="Medium List 2 Accent 3" w:semiHidden="0" w:uiPriority="66" w:unhideWhenUsed="0"/>
-    <w:lsdException w:name="Medium Grid 1 Accent 3" w:semiHidden="0" w:uiPriority="67" w:unhideWhenUsed="0"/>
-    <w:lsdException w:name="Medium Grid 2 Accent 3" w:semiHidden="0" w:uiPriority="68" w:unhideWhenUsed="0"/>
-    <w:lsdException w:name="Medium Grid 3 Accent 3" w:semiHidden="0" w:uiPriority="69" w:unhideWhenUsed="0"/>
-    <w:lsdException w:name="Dark List Accent 3" w:semiHidden="0" w:uiPriority="70" w:unhideWhenUsed="0"/>
-    <w:lsdException w:name="Colorful Shading Accent 3" w:semiHidden="0" w:uiPriority="71" w:unhideWhenUsed="0"/>
-    <w:lsdException w:name="Colorful List Accent 3" w:semiHidden="0" w:uiPriority="72" w:unhideWhenUsed="0"/>
-    <w:lsdException w:name="Colorful Grid Accent 3" w:semiHidden="0" w:uiPriority="73" w:unhideWhenUsed="0"/>
-    <w:lsdException w:name="Light Shading Accent 4" w:semiHidden="0" w:uiPriority="60" w:unhideWhenUsed="0"/>
-    <w:lsdException w:name="Light List Accent 4" w:semiHidden="0" w:uiPriority="61" w:unhideWhenUsed="0"/>
-    <w:lsdException w:name="Light Grid Accent 4" w:semiHidden="0" w:uiPriority="62" w:unhideWhenUsed="0"/>
-    <w:lsdException w:name="Medium Shading 1 Accent 4" w:semiHidden="0" w:uiPriority="63" w:unhideWhenUsed="0"/>
-    <w:lsdException w:name="Medium Shading 2 Accent 4" w:semiHidden="0" w:uiPriority="64" w:unhideWhenUsed="0"/>
-    <w:lsdException w:name="Medium List 1 Accent 4" w:semiHidden="0" w:uiPriority="65" w:unhideWhenUsed="0"/>
-    <w:lsdException w:name="Medium List 2 Accent 4" w:semiHidden="0" w:uiPriority="66" w:unhideWhenUsed="0"/>
-    <w:lsdException w:name="Medium Grid 1 Accent 4" w:semiHidden="0" w:uiPriority="67" w:unhideWhenUsed="0"/>
-    <w:lsdException w:name="Medium Grid 2 Accent 4" w:semiHidden="0" w:uiPriority="68" w:unhideWhenUsed="0"/>
-    <w:lsdException w:name="Medium Grid 3 Accent 4" w:semiHidden="0" w:uiPriority="69" w:unhideWhenUsed="0"/>
-    <w:lsdException w:name="Dark List Accent 4" w:semiHidden="0" w:uiPriority="70" w:unhideWhenUsed="0"/>
-    <w:lsdException w:name="Colorful Shading Accent 4" w:semiHidden="0" w:uiPriority="71" w:unhideWhenUsed="0"/>
-    <w:lsdException w:name="Colorful List Accent 4" w:semiHidden="0" w:uiPriority="72" w:unhideWhenUsed="0"/>
-    <w:lsdException w:name="Colorful Grid Accent 4" w:semiHidden="0" w:uiPriority="73" w:unhideWhenUsed="0"/>
-    <w:lsdException w:name="Light Shading Accent 5" w:semiHidden="0" w:uiPriority="60" w:unhideWhenUsed="0"/>
-    <w:lsdException w:name="Light List Accent 5" w:semiHidden="0" w:uiPriority="61" w:unhideWhenUsed="0"/>
-    <w:lsdException w:name="Light Grid Accent 5" w:semiHidden="0" w:uiPriority="62" w:unhideWhenUsed="0"/>
-    <w:lsdException w:name="Medium Shading 1 Accent 5" w:semiHidden="0" w:uiPriority="63" w:unhideWhenUsed="0"/>
-    <w:lsdException w:name="Medium Shading 2 Accent 5" w:semiHidden="0" w:uiPriority="64" w:unhideWhenUsed="0"/>
-    <w:lsdException w:name="Medium List 1 Accent 5" w:semiHidden="0" w:uiPriority="65" w:unhideWhenUsed="0"/>
-    <w:lsdException w:name="Medium List 2 Accent 5" w:semiHidden="0" w:uiPriority="66" w:unhideWhenUsed="0"/>
-    <w:lsdException w:name="Medium Grid 1 Accent 5" w:semiHidden="0" w:uiPriority="67" w:unhideWhenUsed="0"/>
-    <w:lsdException w:name="Medium Grid 2 Accent 5" w:semiHidden="0" w:uiPriority="68" w:unhideWhenUsed="0"/>
-    <w:lsdException w:name="Medium Grid 3 Accent 5" w:semiHidden="0" w:uiPriority="69" w:unhideWhenUsed="0"/>
-    <w:lsdException w:name="Dark List Accent 5" w:semiHidden="0" w:uiPriority="70" w:unhideWhenUsed="0"/>
-    <w:lsdException w:name="Colorful Shading Accent 5" w:semiHidden="0" w:uiPriority="71" w:unhideWhenUsed="0"/>
-    <w:lsdException w:name="Colorful List Accent 5" w:semiHidden="0" w:uiPriority="72" w:unhideWhenUsed="0"/>
-    <w:lsdException w:name="Colorful Grid Accent 5" w:semiHidden="0" w:uiPriority="73" w:unhideWhenUsed="0"/>
-    <w:lsdException w:name="Light Shading Accent 6" w:semiHidden="0" w:uiPriority="60" w:unhideWhenUsed="0"/>
-    <w:lsdException w:name="Light List Accent 6" w:semiHidden="0" w:uiPriority="61" w:unhideWhenUsed="0"/>
-    <w:lsdException w:name="Light Grid Accent 6" w:semiHidden="0" w:uiPriority="62" w:unhideWhenUsed="0"/>
-    <w:lsdException w:name="Medium Shading 1 Accent 6" w:semiHidden="0" w:uiPriority="63" w:unhideWhenUsed="0"/>
-    <w:lsdException w:name="Medium Shading 2 Accent 6" w:semiHidden="0" w:uiPriority="64" w:unhideWhenUsed="0"/>
-    <w:lsdException w:name="Medium List 1 Accent 6" w:semiHidden="0" w:uiPriority="65" w:unhideWhenUsed="0"/>
-    <w:lsdException w:name="Medium List 2 Accent 6" w:semiHidden="0" w:uiPriority="66" w:unhideWhenUsed="0"/>
-    <w:lsdException w:name="Medium Grid 1 Accent 6" w:semiHidden="0" w:uiPriority="67" w:unhideWhenUsed="0"/>
-    <w:lsdException w:name="Medium Grid 2 Accent 6" w:semiHidden="0" w:uiPriority="68" w:unhideWhenUsed="0"/>
-    <w:lsdException w:name="Medium Grid 3 Accent 6" w:semiHidden="0" w:uiPriority="69" w:unhideWhenUsed="0"/>
-    <w:lsdException w:name="Dark List Accent 6" w:semiHidden="0" w:uiPriority="70" w:unhideWhenUsed="0"/>
-    <w:lsdException w:name="Colorful Shading Accent 6" w:semiHidden="0" w:uiPriority="71" w:unhideWhenUsed="0"/>
-    <w:lsdException w:name="Colorful List Accent 6" w:semiHidden="0" w:uiPriority="72" w:unhideWhenUsed="0"/>
-    <w:lsdException w:name="Colorful Grid Accent 6" w:semiHidden="0" w:uiPriority="73" w:unhideWhenUsed="0"/>
-    <w:lsdException w:name="Subtle Emphasis" w:semiHidden="0" w:uiPriority="19" w:unhideWhenUsed="0" w:qFormat="1"/>
-    <w:lsdException w:name="Intense Emphasis" w:semiHidden="0" w:uiPriority="21" w:unhideWhenUsed="0" w:qFormat="1"/>
-    <w:lsdException w:name="Subtle Reference" w:semiHidden="0" w:uiPriority="31" w:unhideWhenUsed="0" w:qFormat="1"/>
-    <w:lsdException w:name="Intense Reference" w:semiHidden="0" w:uiPriority="32" w:unhideWhenUsed="0" w:qFormat="1"/>
-    <w:lsdException w:name="Book Title" w:semiHidden="0" w:uiPriority="33" w:unhideWhenUsed="0" w:qFormat="1"/>
-    <w:lsdException w:name="Bibliography" w:uiPriority="37"/>
-    <w:lsdException w:name="TOC Heading" w:uiPriority="39" w:qFormat="1"/>
+  <w:latentStyles w:defLockedState="0" w:defUIPriority="99" w:defSemiHidden="0" w:defUnhideWhenUsed="0" w:defQFormat="0" w:count="371">
+    <w:lsdException w:name="Normal" w:uiPriority="0" w:qFormat="1"/>
+    <w:lsdException w:name="heading 1" w:uiPriority="9" w:qFormat="1"/>
+    <w:lsdException w:name="heading 2" w:semiHidden="1" w:uiPriority="9" w:unhideWhenUsed="1" w:qFormat="1"/>
+    <w:lsdException w:name="heading 3" w:semiHidden="1" w:uiPriority="9" w:unhideWhenUsed="1" w:qFormat="1"/>
+    <w:lsdException w:name="heading 4" w:semiHidden="1" w:uiPriority="9" w:unhideWhenUsed="1" w:qFormat="1"/>
+    <w:lsdException w:name="heading 5" w:semiHidden="1" w:uiPriority="9" w:unhideWhenUsed="1" w:qFormat="1"/>
+    <w:lsdException w:name="heading 6" w:semiHidden="1" w:uiPriority="9" w:unhideWhenUsed="1" w:qFormat="1"/>
+    <w:lsdException w:name="heading 7" w:semiHidden="1" w:uiPriority="9" w:unhideWhenUsed="1" w:qFormat="1"/>
+    <w:lsdException w:name="heading 8" w:semiHidden="1" w:uiPriority="9" w:unhideWhenUsed="1" w:qFormat="1"/>
+    <w:lsdException w:name="heading 9" w:semiHidden="1" w:uiPriority="9" w:unhideWhenUsed="1" w:qFormat="1"/>
+    <w:lsdException w:name="index 1" w:semiHidden="1" w:unhideWhenUsed="1"/>
+    <w:lsdException w:name="index 2" w:semiHidden="1" w:unhideWhenUsed="1"/>
+    <w:lsdException w:name="index 3" w:semiHidden="1" w:unhideWhenUsed="1"/>
+    <w:lsdException w:name="index 4" w:semiHidden="1" w:unhideWhenUsed="1"/>
+    <w:lsdException w:name="index 5" w:semiHidden="1" w:unhideWhenUsed="1"/>
+    <w:lsdException w:name="index 6" w:semiHidden="1" w:unhideWhenUsed="1"/>
+    <w:lsdException w:name="index 7" w:semiHidden="1" w:unhideWhenUsed="1"/>
+    <w:lsdException w:name="index 8" w:semiHidden="1" w:unhideWhenUsed="1"/>
+    <w:lsdException w:name="index 9" w:semiHidden="1" w:unhideWhenUsed="1"/>
+    <w:lsdException w:name="toc 1" w:semiHidden="1" w:uiPriority="39" w:unhideWhenUsed="1"/>
+    <w:lsdException w:name="toc 2" w:semiHidden="1" w:uiPriority="39" w:unhideWhenUsed="1"/>
+    <w:lsdException w:name="toc 3" w:semiHidden="1" w:uiPriority="39" w:unhideWhenUsed="1"/>
+    <w:lsdException w:name="toc 4" w:semiHidden="1" w:uiPriority="39" w:unhideWhenUsed="1"/>
+    <w:lsdException w:name="toc 5" w:semiHidden="1" w:uiPriority="39" w:unhideWhenUsed="1"/>
+    <w:lsdException w:name="toc 6" w:semiHidden="1" w:uiPriority="39" w:unhideWhenUsed="1"/>
+    <w:lsdException w:name="toc 7" w:semiHidden="1" w:uiPriority="39" w:unhideWhenUsed="1"/>
+    <w:lsdException w:name="toc 8" w:semiHidden="1" w:uiPriority="39" w:unhideWhenUsed="1"/>
+    <w:lsdException w:name="toc 9" w:semiHidden="1" w:uiPriority="39" w:unhideWhenUsed="1"/>
+    <w:lsdException w:name="Normal Indent" w:semiHidden="1" w:unhideWhenUsed="1"/>
+    <w:lsdException w:name="footnote text" w:semiHidden="1" w:unhideWhenUsed="1"/>
+    <w:lsdException w:name="annotation text" w:semiHidden="1" w:unhideWhenUsed="1"/>
+    <w:lsdException w:name="header" w:semiHidden="1" w:unhideWhenUsed="1"/>
+    <w:lsdException w:name="footer" w:semiHidden="1" w:unhideWhenUsed="1"/>
+    <w:lsdException w:name="index heading" w:semiHidden="1" w:unhideWhenUsed="1"/>
+    <w:lsdException w:name="caption" w:semiHidden="1" w:uiPriority="35" w:unhideWhenUsed="1" w:qFormat="1"/>
+    <w:lsdException w:name="table of figures" w:semiHidden="1" w:unhideWhenUsed="1"/>
+    <w:lsdException w:name="envelope address" w:semiHidden="1" w:unhideWhenUsed="1"/>
+    <w:lsdException w:name="envelope return" w:semiHidden="1" w:unhideWhenUsed="1"/>
+    <w:lsdException w:name="footnote reference" w:semiHidden="1" w:unhideWhenUsed="1"/>
+    <w:lsdException w:name="annotation reference" w:semiHidden="1" w:unhideWhenUsed="1"/>
+    <w:lsdException w:name="line number" w:semiHidden="1" w:unhideWhenUsed="1"/>
+    <w:lsdException w:name="page number" w:semiHidden="1" w:unhideWhenUsed="1"/>
+    <w:lsdException w:name="endnote reference" w:semiHidden="1" w:unhideWhenUsed="1"/>
+    <w:lsdException w:name="endnote text" w:semiHidden="1" w:unhideWhenUsed="1"/>
+    <w:lsdException w:name="table of authorities" w:semiHidden="1" w:unhideWhenUsed="1"/>
+    <w:lsdException w:name="macro" w:semiHidden="1" w:unhideWhenUsed="1"/>
+    <w:lsdException w:name="toa heading" w:semiHidden="1" w:unhideWhenUsed="1"/>
+    <w:lsdException w:name="List" w:semiHidden="1" w:unhideWhenUsed="1"/>
+    <w:lsdException w:name="List Bullet" w:semiHidden="1" w:unhideWhenUsed="1"/>
+    <w:lsdException w:name="List Number" w:semiHidden="1" w:unhideWhenUsed="1"/>
+    <w:lsdException w:name="List 2" w:semiHidden="1" w:unhideWhenUsed="1"/>
+    <w:lsdException w:name="List 3" w:semiHidden="1" w:unhideWhenUsed="1"/>
+    <w:lsdException w:name="List 4" w:semiHidden="1" w:unhideWhenUsed="1"/>
+    <w:lsdException w:name="List 5" w:semiHidden="1" w:unhideWhenUsed="1"/>
+    <w:lsdException w:name="List Bullet 2" w:semiHidden="1" w:unhideWhenUsed="1"/>
+    <w:lsdException w:name="List Bullet 3" w:semiHidden="1" w:unhideWhenUsed="1"/>
+    <w:lsdException w:name="List Bullet 4" w:semiHidden="1" w:unhideWhenUsed="1"/>
+    <w:lsdException w:name="List Bullet 5" w:semiHidden="1" w:unhideWhenUsed="1"/>
+    <w:lsdException w:name="List Number 2" w:semiHidden="1" w:unhideWhenUsed="1"/>
+    <w:lsdException w:name="List Number 3" w:semiHidden="1" w:unhideWhenUsed="1"/>
+    <w:lsdException w:name="List Number 4" w:semiHidden="1" w:unhideWhenUsed="1"/>
+    <w:lsdException w:name="List Number 5" w:semiHidden="1" w:unhideWhenUsed="1"/>
+    <w:lsdException w:name="Title" w:uiPriority="10" w:qFormat="1"/>
+    <w:lsdException w:name="Closing" w:semiHidden="1" w:unhideWhenUsed="1"/>
+    <w:lsdException w:name="Signature" w:semiHidden="1" w:unhideWhenUsed="1"/>
+    <w:lsdException w:name="Default Paragraph Font" w:semiHidden="1" w:uiPriority="1" w:unhideWhenUsed="1"/>
+    <w:lsdException w:name="Body Text" w:semiHidden="1" w:unhideWhenUsed="1"/>
+    <w:lsdException w:name="Body Text Indent" w:semiHidden="1" w:unhideWhenUsed="1"/>
+    <w:lsdException w:name="List Continue" w:semiHidden="1" w:unhideWhenUsed="1"/>
+    <w:lsdException w:name="List Continue 2" w:semiHidden="1" w:unhideWhenUsed="1"/>
+    <w:lsdException w:name="List Continue 3" w:semiHidden="1" w:unhideWhenUsed="1"/>
+    <w:lsdException w:name="List Continue 4" w:semiHidden="1" w:unhideWhenUsed="1"/>
+    <w:lsdException w:name="List Continue 5" w:semiHidden="1" w:unhideWhenUsed="1"/>
+    <w:lsdException w:name="Message Header" w:semiHidden="1" w:unhideWhenUsed="1"/>
+    <w:lsdException w:name="Subtitle" w:uiPriority="11" w:qFormat="1"/>
+    <w:lsdException w:name="Salutation" w:semiHidden="1" w:unhideWhenUsed="1"/>
+    <w:lsdException w:name="Date" w:semiHidden="1" w:unhideWhenUsed="1"/>
+    <w:lsdException w:name="Body Text First Indent" w:semiHidden="1" w:unhideWhenUsed="1"/>
+    <w:lsdException w:name="Body Text First Indent 2" w:semiHidden="1" w:unhideWhenUsed="1"/>
+    <w:lsdException w:name="Note Heading" w:semiHidden="1" w:unhideWhenUsed="1"/>
+    <w:lsdException w:name="Body Text 2" w:semiHidden="1" w:unhideWhenUsed="1"/>
+    <w:lsdException w:name="Body Text 3" w:semiHidden="1" w:unhideWhenUsed="1"/>
+    <w:lsdException w:name="Body Text Indent 2" w:semiHidden="1" w:unhideWhenUsed="1"/>
+    <w:lsdException w:name="Body Text Indent 3" w:semiHidden="1" w:unhideWhenUsed="1"/>
+    <w:lsdException w:name="Block Text" w:semiHidden="1" w:unhideWhenUsed="1"/>
+    <w:lsdException w:name="Hyperlink" w:semiHidden="1" w:unhideWhenUsed="1"/>
+    <w:lsdException w:name="FollowedHyperlink" w:semiHidden="1" w:unhideWhenUsed="1"/>
+    <w:lsdException w:name="Strong" w:uiPriority="22" w:qFormat="1"/>
+    <w:lsdException w:name="Emphasis" w:uiPriority="20" w:qFormat="1"/>
+    <w:lsdException w:name="Document Map" w:semiHidden="1" w:unhideWhenUsed="1"/>
+    <w:lsdException w:name="Plain Text" w:semiHidden="1" w:unhideWhenUsed="1"/>
+    <w:lsdException w:name="E-mail Signature" w:semiHidden="1" w:unhideWhenUsed="1"/>
+    <w:lsdException w:name="HTML Top of Form" w:semiHidden="1" w:unhideWhenUsed="1"/>
+    <w:lsdException w:name="HTML Bottom of Form" w:semiHidden="1" w:unhideWhenUsed="1"/>
+    <w:lsdException w:name="Normal (Web)" w:semiHidden="1" w:unhideWhenUsed="1"/>
+    <w:lsdException w:name="HTML Acronym" w:semiHidden="1" w:unhideWhenUsed="1"/>
+    <w:lsdException w:name="HTML Address" w:semiHidden="1" w:unhideWhenUsed="1"/>
+    <w:lsdException w:name="HTML Cite" w:semiHidden="1" w:unhideWhenUsed="1"/>
+    <w:lsdException w:name="HTML Code" w:semiHidden="1" w:unhideWhenUsed="1"/>
+    <w:lsdException w:name="HTML Definition" w:semiHidden="1" w:unhideWhenUsed="1"/>
+    <w:lsdException w:name="HTML Keyboard" w:semiHidden="1" w:unhideWhenUsed="1"/>
+    <w:lsdException w:name="HTML Preformatted" w:semiHidden="1" w:unhideWhenUsed="1"/>
+    <w:lsdException w:name="HTML Sample" w:semiHidden="1" w:unhideWhenUsed="1"/>
+    <w:lsdException w:name="HTML Typewriter" w:semiHidden="1" w:unhideWhenUsed="1"/>
+    <w:lsdException w:name="HTML Variable" w:semiHidden="1" w:unhideWhenUsed="1"/>
+    <w:lsdException w:name="Normal Table" w:semiHidden="1" w:unhideWhenUsed="1"/>
+    <w:lsdException w:name="annotation subject" w:semiHidden="1" w:unhideWhenUsed="1"/>
+    <w:lsdException w:name="No List" w:semiHidden="1" w:unhideWhenUsed="1"/>
+    <w:lsdException w:name="Outline List 1" w:semiHidden="1" w:unhideWhenUsed="1"/>
+    <w:lsdException w:name="Outline List 2" w:semiHidden="1" w:unhideWhenUsed="1"/>
+    <w:lsdException w:name="Outline List 3" w:semiHidden="1" w:unhideWhenUsed="1"/>
+    <w:lsdException w:name="Table Simple 1" w:semiHidden="1" w:unhideWhenUsed="1"/>
+    <w:lsdException w:name="Table Simple 2" w:semiHidden="1" w:unhideWhenUsed="1"/>
+    <w:lsdException w:name="Table Simple 3" w:semiHidden="1" w:unhideWhenUsed="1"/>
+    <w:lsdException w:name="Table Classic 1" w:semiHidden="1" w:unhideWhenUsed="1"/>
+    <w:lsdException w:name="Table Classic 2" w:semiHidden="1" w:unhideWhenUsed="1"/>
+    <w:lsdException w:name="Table Classic 3" w:semiHidden="1" w:unhideWhenUsed="1"/>
+    <w:lsdException w:name="Table Classic 4" w:semiHidden="1" w:unhideWhenUsed="1"/>
+    <w:lsdException w:name="Table Colorful 1" w:semiHidden="1" w:unhideWhenUsed="1"/>
+    <w:lsdException w:name="Table Colorful 2" w:semiHidden="1" w:unhideWhenUsed="1"/>
+    <w:lsdException w:name="Table Colorful 3" w:semiHidden="1" w:unhideWhenUsed="1"/>
+    <w:lsdException w:name="Table Columns 1" w:semiHidden="1" w:unhideWhenUsed="1"/>
+    <w:lsdException w:name="Table Columns 2" w:semiHidden="1" w:unhideWhenUsed="1"/>
+    <w:lsdException w:name="Table Columns 3" w:semiHidden="1" w:unhideWhenUsed="1"/>
+    <w:lsdException w:name="Table Columns 4" w:semiHidden="1" w:unhideWhenUsed="1"/>
+    <w:lsdException w:name="Table Columns 5" w:semiHidden="1" w:unhideWhenUsed="1"/>
+    <w:lsdException w:name="Table Grid 1" w:semiHidden="1" w:unhideWhenUsed="1"/>
+    <w:lsdException w:name="Table Grid 2" w:semiHidden="1" w:unhideWhenUsed="1"/>
+    <w:lsdException w:name="Table Grid 3" w:semiHidden="1" w:unhideWhenUsed="1"/>
+    <w:lsdException w:name="Table Grid 4" w:semiHidden="1" w:unhideWhenUsed="1"/>
+    <w:lsdException w:name="Table Grid 5" w:semiHidden="1" w:unhideWhenUsed="1"/>
+    <w:lsdException w:name="Table Grid 6" w:semiHidden="1" w:unhideWhenUsed="1"/>
+    <w:lsdException w:name="Table Grid 7" w:semiHidden="1" w:unhideWhenUsed="1"/>
+    <w:lsdException w:name="Table Grid 8" w:semiHidden="1" w:unhideWhenUsed="1"/>
+    <w:lsdException w:name="Table List 1" w:semiHidden="1" w:unhideWhenUsed="1"/>
+    <w:lsdException w:name="Table List 2" w:semiHidden="1" w:unhideWhenUsed="1"/>
+    <w:lsdException w:name="Table List 3" w:semiHidden="1" w:unhideWhenUsed="1"/>
+    <w:lsdException w:name="Table List 4" w:semiHidden="1" w:unhideWhenUsed="1"/>
+    <w:lsdException w:name="Table List 5" w:semiHidden="1" w:unhideWhenUsed="1"/>
+    <w:lsdException w:name="Table List 6" w:semiHidden="1" w:unhideWhenUsed="1"/>
+    <w:lsdException w:name="Table List 7" w:semiHidden="1" w:unhideWhenUsed="1"/>
+    <w:lsdException w:name="Table List 8" w:semiHidden="1" w:unhideWhenUsed="1"/>
+    <w:lsdException w:name="Table 3D effects 1" w:semiHidden="1" w:unhideWhenUsed="1"/>
+    <w:lsdException w:name="Table 3D effects 2" w:semiHidden="1" w:unhideWhenUsed="1"/>
+    <w:lsdException w:name="Table 3D effects 3" w:semiHidden="1" w:unhideWhenUsed="1"/>
+    <w:lsdException w:name="Table Contemporary" w:semiHidden="1" w:unhideWhenUsed="1"/>
+    <w:lsdException w:name="Table Elegant" w:semiHidden="1" w:unhideWhenUsed="1"/>
+    <w:lsdException w:name="Table Professional" w:semiHidden="1" w:unhideWhenUsed="1"/>
+    <w:lsdException w:name="Table Subtle 1" w:semiHidden="1" w:unhideWhenUsed="1"/>
+    <w:lsdException w:name="Table Subtle 2" w:semiHidden="1" w:unhideWhenUsed="1"/>
+    <w:lsdException w:name="Table Web 1" w:semiHidden="1" w:unhideWhenUsed="1"/>
+    <w:lsdException w:name="Table Web 2" w:semiHidden="1" w:unhideWhenUsed="1"/>
+    <w:lsdException w:name="Table Web 3" w:semiHidden="1" w:unhideWhenUsed="1"/>
+    <w:lsdException w:name="Balloon Text" w:semiHidden="1" w:unhideWhenUsed="1"/>
+    <w:lsdException w:name="Table Grid" w:uiPriority="59"/>
+    <w:lsdException w:name="Table Theme" w:semiHidden="1" w:unhideWhenUsed="1"/>
+    <w:lsdException w:name="Placeholder Text" w:semiHidden="1"/>
+    <w:lsdException w:name="No Spacing" w:uiPriority="1" w:qFormat="1"/>
+    <w:lsdException w:name="Light Shading" w:uiPriority="60"/>
+    <w:lsdException w:name="Light List" w:uiPriority="61"/>
+    <w:lsdException w:name="Light Grid" w:uiPriority="62"/>
+    <w:lsdException w:name="Medium Shading 1" w:uiPriority="63"/>
+    <w:lsdException w:name="Medium Shading 2" w:uiPriority="64"/>
+    <w:lsdException w:name="Medium List 1" w:uiPriority="65"/>
+    <w:lsdException w:name="Medium List 2" w:uiPriority="66"/>
+    <w:lsdException w:name="Medium Grid 1" w:uiPriority="67"/>
+    <w:lsdException w:name="Medium Grid 2" w:uiPriority="68"/>
+    <w:lsdException w:name="Medium Grid 3" w:uiPriority="69"/>
+    <w:lsdException w:name="Dark List" w:uiPriority="70"/>
+    <w:lsdException w:name="Colorful Shading" w:uiPriority="71"/>
+    <w:lsdException w:name="Colorful List" w:uiPriority="72"/>
+    <w:lsdException w:name="Colorful Grid" w:uiPriority="73"/>
+    <w:lsdException w:name="Light Shading Accent 1" w:uiPriority="60"/>
+    <w:lsdException w:name="Light List Accent 1" w:uiPriority="61"/>
+    <w:lsdException w:name="Light Grid Accent 1" w:uiPriority="62"/>
+    <w:lsdException w:name="Medium Shading 1 Accent 1" w:uiPriority="63"/>
+    <w:lsdException w:name="Medium Shading 2 Accent 1" w:uiPriority="64"/>
+    <w:lsdException w:name="Medium List 1 Accent 1" w:uiPriority="65"/>
+    <w:lsdException w:name="Revision" w:semiHidden="1"/>
+    <w:lsdException w:name="List Paragraph" w:uiPriority="34" w:qFormat="1"/>
+    <w:lsdException w:name="Quote" w:uiPriority="29" w:qFormat="1"/>
+    <w:lsdException w:name="Intense Quote" w:uiPriority="30" w:qFormat="1"/>
+    <w:lsdException w:name="Medium List 2 Accent 1" w:uiPriority="66"/>
+    <w:lsdException w:name="Medium Grid 1 Accent 1" w:uiPriority="67"/>
+    <w:lsdException w:name="Medium Grid 2 Accent 1" w:uiPriority="68"/>
+    <w:lsdException w:name="Medium Grid 3 Accent 1" w:uiPriority="69"/>
+    <w:lsdException w:name="Dark List Accent 1" w:uiPriority="70"/>
+    <w:lsdException w:name="Colorful Shading Accent 1" w:uiPriority="71"/>
+    <w:lsdException w:name="Colorful List Accent 1" w:uiPriority="72"/>
+    <w:lsdException w:name="Colorful Grid Accent 1" w:uiPriority="73"/>
+    <w:lsdException w:name="Light Shading Accent 2" w:uiPriority="60"/>
+    <w:lsdException w:name="Light List Accent 2" w:uiPriority="61"/>
+    <w:lsdException w:name="Light Grid Accent 2" w:uiPriority="62"/>
+    <w:lsdException w:name="Medium Shading 1 Accent 2" w:uiPriority="63"/>
+    <w:lsdException w:name="Medium Shading 2 Accent 2" w:uiPriority="64"/>
+    <w:lsdException w:name="Medium List 1 Accent 2" w:uiPriority="65"/>
+    <w:lsdException w:name="Medium List 2 Accent 2" w:uiPriority="66"/>
+    <w:lsdException w:name="Medium Grid 1 Accent 2" w:uiPriority="67"/>
+    <w:lsdException w:name="Medium Grid 2 Accent 2" w:uiPriority="68"/>
+    <w:lsdException w:name="Medium Grid 3 Accent 2" w:uiPriority="69"/>
+    <w:lsdException w:name="Dark List Accent 2" w:uiPriority="70"/>
+    <w:lsdException w:name="Colorful Shading Accent 2" w:uiPriority="71"/>
+    <w:lsdException w:name="Colorful List Accent 2" w:uiPriority="72"/>
+    <w:lsdException w:name="Colorful Grid Accent 2" w:uiPriority="73"/>
+    <w:lsdException w:name="Light Shading Accent 3" w:uiPriority="60"/>
+    <w:lsdException w:name="Light List Accent 3" w:uiPriority="61"/>
+    <w:lsdException w:name="Light Grid Accent 3" w:uiPriority="62"/>
+    <w:lsdException w:name="Medium Shading 1 Accent 3" w:uiPriority="63"/>
+    <w:lsdException w:name="Medium Shading 2 Accent 3" w:uiPriority="64"/>
+    <w:lsdException w:name="Medium List 1 Accent 3" w:uiPriority="65"/>
+    <w:lsdException w:name="Medium List 2 Accent 3" w:uiPriority="66"/>
+    <w:lsdException w:name="Medium Grid 1 Accent 3" w:uiPriority="67"/>
+    <w:lsdException w:name="Medium Grid 2 Accent 3" w:uiPriority="68"/>
+    <w:lsdException w:name="Medium Grid 3 Accent 3" w:uiPriority="69"/>
+    <w:lsdException w:name="Dark List Accent 3" w:uiPriority="70"/>
+    <w:lsdException w:name="Colorful Shading Accent 3" w:uiPriority="71"/>
+    <w:lsdException w:name="Colorful List Accent 3" w:uiPriority="72"/>
+    <w:lsdException w:name="Colorful Grid Accent 3" w:uiPriority="73"/>
+    <w:lsdException w:name="Light Shading Accent 4" w:uiPriority="60"/>
+    <w:lsdException w:name="Light List Accent 4" w:uiPriority="61"/>
+    <w:lsdException w:name="Light Grid Accent 4" w:uiPriority="62"/>
+    <w:lsdException w:name="Medium Shading 1 Accent 4" w:uiPriority="63"/>
+    <w:lsdException w:name="Medium Shading 2 Accent 4" w:uiPriority="64"/>
+    <w:lsdException w:name="Medium List 1 Accent 4" w:uiPriority="65"/>
+    <w:lsdException w:name="Medium List 2 Accent 4" w:uiPriority="66"/>
+    <w:lsdException w:name="Medium Grid 1 Accent 4" w:uiPriority="67"/>
+    <w:lsdException w:name="Medium Grid 2 Accent 4" w:uiPriority="68"/>
+    <w:lsdException w:name="Medium Grid 3 Accent 4" w:uiPriority="69"/>
+    <w:lsdException w:name="Dark List Accent 4" w:uiPriority="70"/>
+    <w:lsdException w:name="Colorful Shading Accent 4" w:uiPriority="71"/>
+    <w:lsdException w:name="Colorful List Accent 4" w:uiPriority="72"/>
+    <w:lsdException w:name="Colorful Grid Accent 4" w:uiPriority="73"/>
+    <w:lsdException w:name="Light Shading Accent 5" w:uiPriority="60"/>
+    <w:lsdException w:name="Light List Accent 5" w:uiPriority="61"/>
+    <w:lsdException w:name="Light Grid Accent 5" w:uiPriority="62"/>
+    <w:lsdException w:name="Medium Shading 1 Accent 5" w:uiPriority="63"/>
+    <w:lsdException w:name="Medium Shading 2 Accent 5" w:uiPriority="64"/>
+    <w:lsdException w:name="Medium List 1 Accent 5" w:uiPriority="65"/>
+    <w:lsdException w:name="Medium List 2 Accent 5" w:uiPriority="66"/>
+    <w:lsdException w:name="Medium Grid 1 Accent 5" w:uiPriority="67"/>
+    <w:lsdException w:name="Medium Grid 2 Accent 5" w:uiPriority="68"/>
+    <w:lsdException w:name="Medium Grid 3 Accent 5" w:uiPriority="69"/>
+    <w:lsdException w:name="Dark List Accent 5" w:uiPriority="70"/>
+    <w:lsdException w:name="Colorful Shading Accent 5" w:uiPriority="71"/>
+    <w:lsdException w:name="Colorful List Accent 5" w:uiPriority="72"/>
+    <w:lsdException w:name="Colorful Grid Accent 5" w:uiPriority="73"/>
+    <w:lsdException w:name="Light Shading Accent 6" w:uiPriority="60"/>
+    <w:lsdException w:name="Light List Accent 6" w:uiPriority="61"/>
+    <w:lsdException w:name="Light Grid Accent 6" w:uiPriority="62"/>
+    <w:lsdException w:name="Medium Shading 1 Accent 6" w:uiPriority="63"/>
+    <w:lsdException w:name="Medium Shading 2 Accent 6" w:uiPriority="64"/>
+    <w:lsdException w:name="Medium List 1 Accent 6" w:uiPriority="65"/>
+    <w:lsdException w:name="Medium List 2 Accent 6" w:uiPriority="66"/>
+    <w:lsdException w:name="Medium Grid 1 Accent 6" w:uiPriority="67"/>
+    <w:lsdException w:name="Medium Grid 2 Accent 6" w:uiPriority="68"/>
+    <w:lsdException w:name="Medium Grid 3 Accent 6" w:uiPriority="69"/>
+    <w:lsdException w:name="Dark List Accent 6" w:uiPriority="70"/>
+    <w:lsdException w:name="Colorful Shading Accent 6" w:uiPriority="71"/>
+    <w:lsdException w:name="Colorful List Accent 6" w:uiPriority="72"/>
+    <w:lsdException w:name="Colorful Grid Accent 6" w:uiPriority="73"/>
+    <w:lsdException w:name="Subtle Emphasis" w:uiPriority="19" w:qFormat="1"/>
+    <w:lsdException w:name="Intense Emphasis" w:uiPriority="21" w:qFormat="1"/>
+    <w:lsdException w:name="Subtle Reference" w:uiPriority="31" w:qFormat="1"/>
+    <w:lsdException w:name="Intense Reference" w:uiPriority="32" w:qFormat="1"/>
+    <w:lsdException w:name="Book Title" w:uiPriority="33" w:qFormat="1"/>
+    <w:lsdException w:name="Bibliography" w:semiHidden="1" w:uiPriority="37" w:unhideWhenUsed="1"/>
+    <w:lsdException w:name="TOC Heading" w:semiHidden="1" w:uiPriority="39" w:unhideWhenUsed="1" w:qFormat="1"/>
+    <w:lsdException w:name="Plain Table 1" w:uiPriority="41"/>
+    <w:lsdException w:name="Plain Table 2" w:uiPriority="42"/>
+    <w:lsdException w:name="Plain Table 3" w:uiPriority="43"/>
+    <w:lsdException w:name="Plain Table 4" w:uiPriority="44"/>
+    <w:lsdException w:name="Plain Table 5" w:uiPriority="45"/>
+    <w:lsdException w:name="Grid Table Light" w:uiPriority="40"/>
+    <w:lsdException w:name="Grid Table 1 Light" w:uiPriority="46"/>
+    <w:lsdException w:name="Grid Table 2" w:uiPriority="47"/>
+    <w:lsdException w:name="Grid Table 3" w:uiPriority="48"/>
+    <w:lsdException w:name="Grid Table 4" w:uiPriority="49"/>
+    <w:lsdException w:name="Grid Table 5 Dark" w:uiPriority="50"/>
+    <w:lsdException w:name="Grid Table 6 Colorful" w:uiPriority="51"/>
+    <w:lsdException w:name="Grid Table 7 Colorful" w:uiPriority="52"/>
+    <w:lsdException w:name="Grid Table 1 Light Accent 1" w:uiPriority="46"/>
+    <w:lsdException w:name="Grid Table 2 Accent 1" w:uiPriority="47"/>
+    <w:lsdException w:name="Grid Table 3 Accent 1" w:uiPriority="48"/>
+    <w:lsdException w:name="Grid Table 4 Accent 1" w:uiPriority="49"/>
+    <w:lsdException w:name="Grid Table 5 Dark Accent 1" w:uiPriority="50"/>
+    <w:lsdException w:name="Grid Table 6 Colorful Accent 1" w:uiPriority="51"/>
+    <w:lsdException w:name="Grid Table 7 Colorful Accent 1" w:uiPriority="52"/>
+    <w:lsdException w:name="Grid Table 1 Light Accent 2" w:uiPriority="46"/>
+    <w:lsdException w:name="Grid Table 2 Accent 2" w:uiPriority="47"/>
+    <w:lsdException w:name="Grid Table 3 Accent 2" w:uiPriority="48"/>
+    <w:lsdException w:name="Grid Table 4 Accent 2" w:uiPriority="49"/>
+    <w:lsdException w:name="Grid Table 5 Dark Accent 2" w:uiPriority="50"/>
+    <w:lsdException w:name="Grid Table 6 Colorful Accent 2" w:uiPriority="51"/>
+    <w:lsdException w:name="Grid Table 7 Colorful Accent 2" w:uiPriority="52"/>
+    <w:lsdException w:name="Grid Table 1 Light Accent 3" w:uiPriority="46"/>
+    <w:lsdException w:name="Grid Table 2 Accent 3" w:uiPriority="47"/>
+    <w:lsdException w:name="Grid Table 3 Accent 3" w:uiPriority="48"/>
+    <w:lsdException w:name="Grid Table 4 Accent 3" w:uiPriority="49"/>
+    <w:lsdException w:name="Grid Table 5 Dark Accent 3" w:uiPriority="50"/>
+    <w:lsdException w:name="Grid Table 6 Colorful Accent 3" w:uiPriority="51"/>
+    <w:lsdException w:name="Grid Table 7 Colorful Accent 3" w:uiPriority="52"/>
+    <w:lsdException w:name="Grid Table 1 Light Accent 4" w:uiPriority="46"/>
+    <w:lsdException w:name="Grid Table 2 Accent 4" w:uiPriority="47"/>
+    <w:lsdException w:name="Grid Table 3 Accent 4" w:uiPriority="48"/>
+    <w:lsdException w:name="Grid Table 4 Accent 4" w:uiPriority="49"/>
+    <w:lsdException w:name="Grid Table 5 Dark Accent 4" w:uiPriority="50"/>
+    <w:lsdException w:name="Grid Table 6 Colorful Accent 4" w:uiPriority="51"/>
+    <w:lsdException w:name="Grid Table 7 Colorful Accent 4" w:uiPriority="52"/>
+    <w:lsdException w:name="Grid Table 1 Light Accent 5" w:uiPriority="46"/>
+    <w:lsdException w:name="Grid Table 2 Accent 5" w:uiPriority="47"/>
+    <w:lsdException w:name="Grid Table 3 Accent 5" w:uiPriority="48"/>
+    <w:lsdException w:name="Grid Table 4 Accent 5" w:uiPriority="49"/>
+    <w:lsdException w:name="Grid Table 5 Dark Accent 5" w:uiPriority="50"/>
+    <w:lsdException w:name="Grid Table 6 Colorful Accent 5" w:uiPriority="51"/>
+    <w:lsdException w:name="Grid Table 7 Colorful Accent 5" w:uiPriority="52"/>
+    <w:lsdException w:name="Grid Table 1 Light Accent 6" w:uiPriority="46"/>
+    <w:lsdException w:name="Grid Table 2 Accent 6" w:uiPriority="47"/>
+    <w:lsdException w:name="Grid Table 3 Accent 6" w:uiPriority="48"/>
+    <w:lsdException w:name="Grid Table 4 Accent 6" w:uiPriority="49"/>
+    <w:lsdException w:name="Grid Table 5 Dark Accent 6" w:uiPriority="50"/>
+    <w:lsdException w:name="Grid Table 6 Colorful Accent 6" w:uiPriority="51"/>
+    <w:lsdException w:name="Grid Table 7 Colorful Accent 6" w:uiPriority="52"/>
+    <w:lsdException w:name="List Table 1 Light" w:uiPriority="46"/>
+    <w:lsdException w:name="List Table 2" w:uiPriority="47"/>
+    <w:lsdException w:name="List Table 3" w:uiPriority="48"/>
+    <w:lsdException w:name="List Table 4" w:uiPriority="49"/>
+    <w:lsdException w:name="List Table 5 Dark" w:uiPriority="50"/>
+    <w:lsdException w:name="List Table 6 Colorful" w:uiPriority="51"/>
+    <w:lsdException w:name="List Table 7 Colorful" w:uiPriority="52"/>
+    <w:lsdException w:name="List Table 1 Light Accent 1" w:uiPriority="46"/>
+    <w:lsdException w:name="List Table 2 Accent 1" w:uiPriority="47"/>
+    <w:lsdException w:name="List Table 3 Accent 1" w:uiPriority="48"/>
+    <w:lsdException w:name="List Table 4 Accent 1" w:uiPriority="49"/>
+    <w:lsdException w:name="List Table 5 Dark Accent 1" w:uiPriority="50"/>
+    <w:lsdException w:name="List Table 6 Colorful Accent 1" w:uiPriority="51"/>
+    <w:lsdException w:name="List Table 7 Colorful Accent 1" w:uiPriority="52"/>
+    <w:lsdException w:name="List Table 1 Light Accent 2" w:uiPriority="46"/>
+    <w:lsdException w:name="List Table 2 Accent 2" w:uiPriority="47"/>
+    <w:lsdException w:name="List Table 3 Accent 2" w:uiPriority="48"/>
+    <w:lsdException w:name="List Table 4 Accent 2" w:uiPriority="49"/>
+    <w:lsdException w:name="List Table 5 Dark Accent 2" w:uiPriority="50"/>
+    <w:lsdException w:name="List Table 6 Colorful Accent 2" w:uiPriority="51"/>
+    <w:lsdException w:name="List Table 7 Colorful Accent 2" w:uiPriority="52"/>
+    <w:lsdException w:name="List Table 1 Light Accent 3" w:uiPriority="46"/>
+    <w:lsdException w:name="List Table 2 Accent 3" w:uiPriority="47"/>
+    <w:lsdException w:name="List Table 3 Accent 3" w:uiPriority="48"/>
+    <w:lsdException w:name="List Table 4 Accent 3" w:uiPriority="49"/>
+    <w:lsdException w:name="List Table 5 Dark Accent 3" w:uiPriority="50"/>
+    <w:lsdException w:name="List Table 6 Colorful Accent 3" w:uiPriority="51"/>
+    <w:lsdException w:name="List Table 7 Colorful Accent 3" w:uiPriority="52"/>
+    <w:lsdException w:name="List Table 1 Light Accent 4" w:uiPriority="46"/>
+    <w:lsdException w:name="List Table 2 Accent 4" w:uiPriority="47"/>
+    <w:lsdException w:name="List Table 3 Accent 4" w:uiPriority="48"/>
+    <w:lsdException w:name="List Table 4 Accent 4" w:uiPriority="49"/>
+    <w:lsdException w:name="List Table 5 Dark Accent 4" w:uiPriority="50"/>
+    <w:lsdException w:name="List Table 6 Colorful Accent 4" w:uiPriority="51"/>
+    <w:lsdException w:name="List Table 7 Colorful Accent 4" w:uiPriority="52"/>
+    <w:lsdException w:name="List Table 1 Light Accent 5" w:uiPriority="46"/>
+    <w:lsdException w:name="List Table 2 Accent 5" w:uiPriority="47"/>
+    <w:lsdException w:name="List Table 3 Accent 5" w:uiPriority="48"/>
+    <w:lsdException w:name="List Table 4 Accent 5" w:uiPriority="49"/>
+    <w:lsdException w:name="List Table 5 Dark Accent 5" w:uiPriority="50"/>
+    <w:lsdException w:name="List Table 6 Colorful Accent 5" w:uiPriority="51"/>
+    <w:lsdException w:name="List Table 7 Colorful Accent 5" w:uiPriority="52"/>
+    <w:lsdException w:name="List Table 1 Light Accent 6" w:uiPriority="46"/>
+    <w:lsdException w:name="List Table 2 Accent 6" w:uiPriority="47"/>
+    <w:lsdException w:name="List Table 3 Accent 6" w:uiPriority="48"/>
+    <w:lsdException w:name="List Table 4 Accent 6" w:uiPriority="49"/>
+    <w:lsdException w:name="List Table 5 Dark Accent 6" w:uiPriority="50"/>
+    <w:lsdException w:name="List Table 6 Colorful Accent 6" w:uiPriority="51"/>
+    <w:lsdException w:name="List Table 7 Colorful Accent 6" w:uiPriority="52"/>
   </w:latentStyles>
-  <w:style w:type="paragraph" w:default="1" w:styleId="a">
+  <w:style w:type="paragraph" w:default="1" w:styleId="Normal">
     <w:name w:val="Normal"/>
     <w:qFormat/>
     <w:rsid w:val="0064575B"/>
@@ -4081,18 +4350,17 @@
       <w:lang w:val="en-US"/>
     </w:rPr>
   </w:style>
-  <w:style w:type="character" w:default="1" w:styleId="a0">
+  <w:style w:type="character" w:default="1" w:styleId="DefaultParagraphFont">
     <w:name w:val="Default Paragraph Font"/>
     <w:uiPriority w:val="1"/>
     <w:semiHidden/>
     <w:unhideWhenUsed/>
   </w:style>
-  <w:style w:type="table" w:default="1" w:styleId="a1">
+  <w:style w:type="table" w:default="1" w:styleId="TableNormal">
     <w:name w:val="Normal Table"/>
     <w:uiPriority w:val="99"/>
     <w:semiHidden/>
     <w:unhideWhenUsed/>
-    <w:qFormat/>
     <w:tblPr>
       <w:tblInd w:w="0" w:type="dxa"/>
       <w:tblCellMar>
@@ -4103,15 +4371,15 @@
       </w:tblCellMar>
     </w:tblPr>
   </w:style>
-  <w:style w:type="numbering" w:default="1" w:styleId="a2">
+  <w:style w:type="numbering" w:default="1" w:styleId="NoList">
     <w:name w:val="No List"/>
     <w:uiPriority w:val="99"/>
     <w:semiHidden/>
     <w:unhideWhenUsed/>
   </w:style>
-  <w:style w:type="character" w:styleId="a3">
+  <w:style w:type="character" w:styleId="Hyperlink">
     <w:name w:val="Hyperlink"/>
-    <w:basedOn w:val="a0"/>
+    <w:basedOn w:val="DefaultParagraphFont"/>
     <w:uiPriority w:val="99"/>
     <w:unhideWhenUsed/>
     <w:rsid w:val="00FE2121"/>

</xml_diff>